<commit_message>
izmena ssu-ova nakon fr
</commit_message>
<xml_diff>
--- a/DrugaFaza/ssu/SSU 11 dodavanje nove kategorije.docx
+++ b/DrugaFaza/ssu/SSU 11 dodavanje nove kategorije.docx
@@ -25,13 +25,87 @@
               <w:szCs w:val="24"/>
             </w:rPr>
           </w:pPr>
+          <w:proofErr w:type="spellStart"/>
           <w:r>
             <w:rPr>
               <w:rFonts w:ascii="Tahoma" w:hAnsi="Tahoma" w:cs="Tahoma"/>
               <w:sz w:val="24"/>
               <w:szCs w:val="24"/>
             </w:rPr>
-            <w:t>Elektrotehnički fakultet</w:t>
+            <w:t>Elektrotehnički</w:t>
+          </w:r>
+          <w:proofErr w:type="spellEnd"/>
+          <w:r>
+            <w:rPr>
+              <w:rFonts w:ascii="Tahoma" w:hAnsi="Tahoma" w:cs="Tahoma"/>
+              <w:sz w:val="24"/>
+              <w:szCs w:val="24"/>
+            </w:rPr>
+            <w:t xml:space="preserve"> </w:t>
+          </w:r>
+          <w:proofErr w:type="spellStart"/>
+          <w:r>
+            <w:rPr>
+              <w:rFonts w:ascii="Tahoma" w:hAnsi="Tahoma" w:cs="Tahoma"/>
+              <w:sz w:val="24"/>
+              <w:szCs w:val="24"/>
+            </w:rPr>
+            <w:t>fakultet</w:t>
+          </w:r>
+          <w:proofErr w:type="spellEnd"/>
+          <w:r>
+            <w:rPr>
+              <w:rFonts w:ascii="Tahoma" w:hAnsi="Tahoma" w:cs="Tahoma"/>
+              <w:sz w:val="24"/>
+              <w:szCs w:val="24"/>
+            </w:rPr>
+            <w:t xml:space="preserve">, </w:t>
+          </w:r>
+          <w:proofErr w:type="spellStart"/>
+          <w:r>
+            <w:rPr>
+              <w:rFonts w:ascii="Tahoma" w:hAnsi="Tahoma" w:cs="Tahoma"/>
+              <w:sz w:val="24"/>
+              <w:szCs w:val="24"/>
+            </w:rPr>
+            <w:t>Univerzitet</w:t>
+          </w:r>
+          <w:proofErr w:type="spellEnd"/>
+          <w:r>
+            <w:rPr>
+              <w:rFonts w:ascii="Tahoma" w:hAnsi="Tahoma" w:cs="Tahoma"/>
+              <w:sz w:val="24"/>
+              <w:szCs w:val="24"/>
+            </w:rPr>
+            <w:t xml:space="preserve"> u </w:t>
+          </w:r>
+          <w:proofErr w:type="spellStart"/>
+          <w:r>
+            <w:rPr>
+              <w:rFonts w:ascii="Tahoma" w:hAnsi="Tahoma" w:cs="Tahoma"/>
+              <w:sz w:val="24"/>
+              <w:szCs w:val="24"/>
+            </w:rPr>
+            <w:t>Beogradu</w:t>
+          </w:r>
+          <w:proofErr w:type="spellEnd"/>
+        </w:p>
+        <w:p>
+          <w:pPr>
+            <w:jc w:val="center"/>
+            <w:rPr>
+              <w:rFonts w:ascii="Tahoma" w:hAnsi="Tahoma" w:cs="Tahoma"/>
+              <w:sz w:val="24"/>
+              <w:szCs w:val="24"/>
+            </w:rPr>
+          </w:pPr>
+          <w:r>
+            <w:rPr>
+              <w:rFonts w:ascii="Tahoma" w:hAnsi="Tahoma" w:cs="Tahoma"/>
+              <w:sz w:val="24"/>
+              <w:szCs w:val="24"/>
+            </w:rPr>
+            <w:t>13</w:t>
           </w:r>
           <w:r>
             <w:rPr>
@@ -39,7 +113,7 @@
               <w:sz w:val="24"/>
               <w:szCs w:val="24"/>
             </w:rPr>
-            <w:t>, Univerzitet</w:t>
+            <w:t>S</w:t>
           </w:r>
           <w:r>
             <w:rPr>
@@ -47,7 +121,69 @@
               <w:sz w:val="24"/>
               <w:szCs w:val="24"/>
             </w:rPr>
-            <w:t xml:space="preserve"> u Beogradu</w:t>
+            <w:t>11</w:t>
+          </w:r>
+          <w:r>
+            <w:rPr>
+              <w:rFonts w:ascii="Tahoma" w:hAnsi="Tahoma" w:cs="Tahoma"/>
+              <w:sz w:val="24"/>
+              <w:szCs w:val="24"/>
+            </w:rPr>
+            <w:t xml:space="preserve">3PSI </w:t>
+          </w:r>
+          <w:proofErr w:type="spellStart"/>
+          <w:r>
+            <w:rPr>
+              <w:rFonts w:ascii="Tahoma" w:hAnsi="Tahoma" w:cs="Tahoma"/>
+              <w:sz w:val="24"/>
+              <w:szCs w:val="24"/>
+            </w:rPr>
+            <w:t>Principi</w:t>
+          </w:r>
+          <w:proofErr w:type="spellEnd"/>
+          <w:r>
+            <w:rPr>
+              <w:rFonts w:ascii="Tahoma" w:hAnsi="Tahoma" w:cs="Tahoma"/>
+              <w:sz w:val="24"/>
+              <w:szCs w:val="24"/>
+            </w:rPr>
+            <w:t xml:space="preserve"> </w:t>
+          </w:r>
+          <w:proofErr w:type="spellStart"/>
+          <w:r>
+            <w:rPr>
+              <w:rFonts w:ascii="Tahoma" w:hAnsi="Tahoma" w:cs="Tahoma"/>
+              <w:sz w:val="24"/>
+              <w:szCs w:val="24"/>
+            </w:rPr>
+            <w:t>Softverskog</w:t>
+          </w:r>
+          <w:proofErr w:type="spellEnd"/>
+          <w:r>
+            <w:rPr>
+              <w:rFonts w:ascii="Tahoma" w:hAnsi="Tahoma" w:cs="Tahoma"/>
+              <w:sz w:val="24"/>
+              <w:szCs w:val="24"/>
+            </w:rPr>
+            <w:t xml:space="preserve"> </w:t>
+          </w:r>
+          <w:proofErr w:type="spellStart"/>
+          <w:r>
+            <w:rPr>
+              <w:rFonts w:ascii="Tahoma" w:hAnsi="Tahoma" w:cs="Tahoma"/>
+              <w:sz w:val="24"/>
+              <w:szCs w:val="24"/>
+            </w:rPr>
+            <w:t>Inženjerstva</w:t>
+          </w:r>
+          <w:proofErr w:type="spellEnd"/>
+          <w:r>
+            <w:rPr>
+              <w:rFonts w:ascii="Tahoma" w:hAnsi="Tahoma" w:cs="Tahoma"/>
+              <w:sz w:val="24"/>
+              <w:szCs w:val="24"/>
+            </w:rPr>
+            <w:t xml:space="preserve"> </w:t>
           </w:r>
         </w:p>
         <w:p>
@@ -55,48 +191,6 @@
             <w:jc w:val="center"/>
             <w:rPr>
               <w:rFonts w:ascii="Tahoma" w:hAnsi="Tahoma" w:cs="Tahoma"/>
-              <w:sz w:val="24"/>
-              <w:szCs w:val="24"/>
-            </w:rPr>
-          </w:pPr>
-          <w:r>
-            <w:rPr>
-              <w:rFonts w:ascii="Tahoma" w:hAnsi="Tahoma" w:cs="Tahoma"/>
-              <w:sz w:val="24"/>
-              <w:szCs w:val="24"/>
-            </w:rPr>
-            <w:t>13</w:t>
-          </w:r>
-          <w:r>
-            <w:rPr>
-              <w:rFonts w:ascii="Tahoma" w:hAnsi="Tahoma" w:cs="Tahoma"/>
-              <w:sz w:val="24"/>
-              <w:szCs w:val="24"/>
-            </w:rPr>
-            <w:t>S</w:t>
-          </w:r>
-          <w:r>
-            <w:rPr>
-              <w:rFonts w:ascii="Tahoma" w:hAnsi="Tahoma" w:cs="Tahoma"/>
-              <w:sz w:val="24"/>
-              <w:szCs w:val="24"/>
-            </w:rPr>
-            <w:t>11</w:t>
-          </w:r>
-          <w:r>
-            <w:rPr>
-              <w:rFonts w:ascii="Tahoma" w:hAnsi="Tahoma" w:cs="Tahoma"/>
-              <w:sz w:val="24"/>
-              <w:szCs w:val="24"/>
-            </w:rPr>
-            <w:t xml:space="preserve">3PSI Principi Softverskog Inženjerstva </w:t>
-          </w:r>
-        </w:p>
-        <w:p>
-          <w:pPr>
-            <w:jc w:val="center"/>
-            <w:rPr>
-              <w:rFonts w:ascii="Tahoma" w:hAnsi="Tahoma" w:cs="Tahoma"/>
               <w:sz w:val="32"/>
               <w:szCs w:val="32"/>
             </w:rPr>
@@ -148,14 +242,34 @@
               <w:szCs w:val="32"/>
             </w:rPr>
           </w:pPr>
+          <w:proofErr w:type="spellStart"/>
           <w:r>
             <w:rPr>
               <w:rFonts w:ascii="Tahoma" w:hAnsi="Tahoma" w:cs="Tahoma"/>
               <w:sz w:val="32"/>
               <w:szCs w:val="32"/>
             </w:rPr>
-            <w:t>Projekat VicHub</w:t>
+            <w:t>Projekat</w:t>
           </w:r>
+          <w:proofErr w:type="spellEnd"/>
+          <w:r>
+            <w:rPr>
+              <w:rFonts w:ascii="Tahoma" w:hAnsi="Tahoma" w:cs="Tahoma"/>
+              <w:sz w:val="32"/>
+              <w:szCs w:val="32"/>
+            </w:rPr>
+            <w:t xml:space="preserve"> </w:t>
+          </w:r>
+          <w:proofErr w:type="spellStart"/>
+          <w:r>
+            <w:rPr>
+              <w:rFonts w:ascii="Tahoma" w:hAnsi="Tahoma" w:cs="Tahoma"/>
+              <w:sz w:val="32"/>
+              <w:szCs w:val="32"/>
+            </w:rPr>
+            <w:t>VicHub</w:t>
+          </w:r>
+          <w:proofErr w:type="spellEnd"/>
         </w:p>
         <w:p>
           <w:pPr>
@@ -235,6 +349,7 @@
               <w:szCs w:val="36"/>
             </w:rPr>
           </w:pPr>
+          <w:proofErr w:type="spellStart"/>
           <w:r>
             <w:rPr>
               <w:rFonts w:ascii="Tahoma" w:hAnsi="Tahoma" w:cs="Tahoma"/>
@@ -243,8 +358,9 @@
               <w:sz w:val="36"/>
               <w:szCs w:val="36"/>
             </w:rPr>
-            <w:t xml:space="preserve">Specifikacija scenarija dodavanja </w:t>
+            <w:t>Specifikacija</w:t>
           </w:r>
+          <w:proofErr w:type="spellEnd"/>
           <w:r>
             <w:rPr>
               <w:rFonts w:ascii="Tahoma" w:hAnsi="Tahoma" w:cs="Tahoma"/>
@@ -253,8 +369,9 @@
               <w:sz w:val="36"/>
               <w:szCs w:val="36"/>
             </w:rPr>
-            <w:t xml:space="preserve">nove </w:t>
+            <w:t xml:space="preserve"> </w:t>
           </w:r>
+          <w:proofErr w:type="spellStart"/>
           <w:r>
             <w:rPr>
               <w:rFonts w:ascii="Tahoma" w:hAnsi="Tahoma" w:cs="Tahoma"/>
@@ -263,8 +380,75 @@
               <w:sz w:val="36"/>
               <w:szCs w:val="36"/>
             </w:rPr>
+            <w:t>scenarija</w:t>
+          </w:r>
+          <w:proofErr w:type="spellEnd"/>
+          <w:r>
+            <w:rPr>
+              <w:rFonts w:ascii="Tahoma" w:hAnsi="Tahoma" w:cs="Tahoma"/>
+              <w:b/>
+              <w:bCs/>
+              <w:sz w:val="36"/>
+              <w:szCs w:val="36"/>
+            </w:rPr>
+            <w:t xml:space="preserve"> </w:t>
+          </w:r>
+          <w:proofErr w:type="spellStart"/>
+          <w:r>
+            <w:rPr>
+              <w:rFonts w:ascii="Tahoma" w:hAnsi="Tahoma" w:cs="Tahoma"/>
+              <w:b/>
+              <w:bCs/>
+              <w:sz w:val="36"/>
+              <w:szCs w:val="36"/>
+            </w:rPr>
+            <w:t>dodavanja</w:t>
+          </w:r>
+          <w:proofErr w:type="spellEnd"/>
+          <w:r>
+            <w:rPr>
+              <w:rFonts w:ascii="Tahoma" w:hAnsi="Tahoma" w:cs="Tahoma"/>
+              <w:b/>
+              <w:bCs/>
+              <w:sz w:val="36"/>
+              <w:szCs w:val="36"/>
+            </w:rPr>
+            <w:t xml:space="preserve"> </w:t>
+          </w:r>
+          <w:proofErr w:type="spellStart"/>
+          <w:r>
+            <w:rPr>
+              <w:rFonts w:ascii="Tahoma" w:hAnsi="Tahoma" w:cs="Tahoma"/>
+              <w:b/>
+              <w:bCs/>
+              <w:sz w:val="36"/>
+              <w:szCs w:val="36"/>
+            </w:rPr>
+            <w:t>nove</w:t>
+          </w:r>
+          <w:proofErr w:type="spellEnd"/>
+          <w:r>
+            <w:rPr>
+              <w:rFonts w:ascii="Tahoma" w:hAnsi="Tahoma" w:cs="Tahoma"/>
+              <w:b/>
+              <w:bCs/>
+              <w:sz w:val="36"/>
+              <w:szCs w:val="36"/>
+            </w:rPr>
+            <w:t xml:space="preserve"> </w:t>
+          </w:r>
+          <w:proofErr w:type="spellStart"/>
+          <w:r>
+            <w:rPr>
+              <w:rFonts w:ascii="Tahoma" w:hAnsi="Tahoma" w:cs="Tahoma"/>
+              <w:b/>
+              <w:bCs/>
+              <w:sz w:val="36"/>
+              <w:szCs w:val="36"/>
+            </w:rPr>
             <w:t>kategorije</w:t>
           </w:r>
+          <w:proofErr w:type="spellEnd"/>
         </w:p>
         <w:p>
           <w:pPr>
@@ -275,13 +459,23 @@
               <w:szCs w:val="24"/>
             </w:rPr>
           </w:pPr>
+          <w:proofErr w:type="spellStart"/>
           <w:r>
             <w:rPr>
               <w:rFonts w:ascii="Tahoma" w:hAnsi="Tahoma" w:cs="Tahoma"/>
               <w:sz w:val="24"/>
               <w:szCs w:val="24"/>
             </w:rPr>
-            <w:t>Verzija 1.0</w:t>
+            <w:t>Verzija</w:t>
+          </w:r>
+          <w:proofErr w:type="spellEnd"/>
+          <w:r>
+            <w:rPr>
+              <w:rFonts w:ascii="Tahoma" w:hAnsi="Tahoma" w:cs="Tahoma"/>
+              <w:sz w:val="24"/>
+              <w:szCs w:val="24"/>
+            </w:rPr>
+            <w:t xml:space="preserve"> 1.0</w:t>
           </w:r>
         </w:p>
         <w:p>
@@ -311,6 +505,7 @@
               <w:szCs w:val="32"/>
             </w:rPr>
           </w:pPr>
+          <w:proofErr w:type="spellStart"/>
           <w:r>
             <w:rPr>
               <w:rFonts w:ascii="Tahoma" w:hAnsi="Tahoma" w:cs="Tahoma"/>
@@ -321,8 +516,33 @@
               <w:szCs w:val="32"/>
             </w:rPr>
             <w:lastRenderedPageBreak/>
-            <w:t>Istorija izmena</w:t>
+            <w:t>Istorija</w:t>
           </w:r>
+          <w:proofErr w:type="spellEnd"/>
+          <w:r>
+            <w:rPr>
+              <w:rFonts w:ascii="Tahoma" w:hAnsi="Tahoma" w:cs="Tahoma"/>
+              <w:b/>
+              <w:bCs/>
+              <w:color w:val="2F5496" w:themeColor="accent1" w:themeShade="BF"/>
+              <w:sz w:val="32"/>
+              <w:szCs w:val="32"/>
+            </w:rPr>
+            <w:t xml:space="preserve"> </w:t>
+          </w:r>
+          <w:proofErr w:type="spellStart"/>
+          <w:r>
+            <w:rPr>
+              <w:rFonts w:ascii="Tahoma" w:hAnsi="Tahoma" w:cs="Tahoma"/>
+              <w:b/>
+              <w:bCs/>
+              <w:color w:val="2F5496" w:themeColor="accent1" w:themeShade="BF"/>
+              <w:sz w:val="32"/>
+              <w:szCs w:val="32"/>
+            </w:rPr>
+            <w:t>izmena</w:t>
+          </w:r>
+          <w:proofErr w:type="spellEnd"/>
         </w:p>
         <w:p>
           <w:pPr>
@@ -385,6 +605,7 @@
                     <w:bCs/>
                   </w:rPr>
                 </w:pPr>
+                <w:proofErr w:type="spellStart"/>
                 <w:r>
                   <w:rPr>
                     <w:rFonts w:ascii="Tahoma" w:hAnsi="Tahoma" w:cs="Tahoma"/>
@@ -393,6 +614,7 @@
                   </w:rPr>
                   <w:t>Verzija</w:t>
                 </w:r>
+                <w:proofErr w:type="spellEnd"/>
               </w:p>
             </w:tc>
             <w:tc>
@@ -408,6 +630,7 @@
                     <w:bCs/>
                   </w:rPr>
                 </w:pPr>
+                <w:proofErr w:type="spellStart"/>
                 <w:r>
                   <w:rPr>
                     <w:rFonts w:ascii="Tahoma" w:hAnsi="Tahoma" w:cs="Tahoma"/>
@@ -424,14 +647,25 @@
                   </w:rPr>
                   <w:t>pis</w:t>
                 </w:r>
+                <w:proofErr w:type="spellEnd"/>
                 <w:r>
                   <w:rPr>
                     <w:rFonts w:ascii="Tahoma" w:hAnsi="Tahoma" w:cs="Tahoma"/>
                     <w:b/>
                     <w:bCs/>
                   </w:rPr>
-                  <w:t xml:space="preserve"> izmene</w:t>
+                  <w:t xml:space="preserve"> </w:t>
                 </w:r>
+                <w:proofErr w:type="spellStart"/>
+                <w:r>
+                  <w:rPr>
+                    <w:rFonts w:ascii="Tahoma" w:hAnsi="Tahoma" w:cs="Tahoma"/>
+                    <w:b/>
+                    <w:bCs/>
+                  </w:rPr>
+                  <w:t>izmene</w:t>
+                </w:r>
+                <w:proofErr w:type="spellEnd"/>
               </w:p>
             </w:tc>
             <w:tc>
@@ -508,12 +742,28 @@
                     <w:rFonts w:ascii="Tahoma" w:hAnsi="Tahoma" w:cs="Tahoma"/>
                   </w:rPr>
                 </w:pPr>
+                <w:proofErr w:type="spellStart"/>
                 <w:r>
                   <w:rPr>
                     <w:rFonts w:ascii="Tahoma" w:hAnsi="Tahoma" w:cs="Tahoma"/>
                   </w:rPr>
-                  <w:t>Inicijalna verzija</w:t>
+                  <w:t>Inicijalna</w:t>
                 </w:r>
+                <w:proofErr w:type="spellEnd"/>
+                <w:r>
+                  <w:rPr>
+                    <w:rFonts w:ascii="Tahoma" w:hAnsi="Tahoma" w:cs="Tahoma"/>
+                  </w:rPr>
+                  <w:t xml:space="preserve"> </w:t>
+                </w:r>
+                <w:proofErr w:type="spellStart"/>
+                <w:r>
+                  <w:rPr>
+                    <w:rFonts w:ascii="Tahoma" w:hAnsi="Tahoma" w:cs="Tahoma"/>
+                  </w:rPr>
+                  <w:t>verzija</w:t>
+                </w:r>
+                <w:proofErr w:type="spellEnd"/>
               </w:p>
             </w:tc>
             <w:tc>
@@ -527,11 +777,19 @@
                     <w:rFonts w:ascii="Tahoma" w:hAnsi="Tahoma" w:cs="Tahoma"/>
                   </w:rPr>
                 </w:pPr>
+                <w:proofErr w:type="spellStart"/>
                 <w:r>
                   <w:rPr>
                     <w:rFonts w:ascii="Tahoma" w:hAnsi="Tahoma" w:cs="Tahoma"/>
                   </w:rPr>
-                  <w:t>Vukašin Dragović</w:t>
+                  <w:t>Vukašin</w:t>
+                </w:r>
+                <w:proofErr w:type="spellEnd"/>
+                <w:r>
+                  <w:rPr>
+                    <w:rFonts w:ascii="Tahoma" w:hAnsi="Tahoma" w:cs="Tahoma"/>
+                  </w:rPr>
+                  <w:t xml:space="preserve"> Dragović</w:t>
                 </w:r>
               </w:p>
             </w:tc>
@@ -1557,9 +1815,20 @@
           <w:u w:val="single"/>
         </w:rPr>
         <w:lastRenderedPageBreak/>
-        <w:t>1. Uvod</w:t>
+        <w:t xml:space="preserve">1. </w:t>
+      </w:r>
+      <w:proofErr w:type="spellStart"/>
+      <w:r>
+        <w:rPr>
+          <w:rFonts w:ascii="Tahoma" w:hAnsi="Tahoma" w:cs="Tahoma"/>
+          <w:b/>
+          <w:bCs/>
+          <w:u w:val="single"/>
+        </w:rPr>
+        <w:t>Uvod</w:t>
       </w:r>
       <w:bookmarkEnd w:id="0"/>
+      <w:proofErr w:type="spellEnd"/>
     </w:p>
     <w:p>
       <w:pPr>
@@ -1573,9 +1842,17 @@
         <w:rPr>
           <w:rFonts w:ascii="Tahoma" w:hAnsi="Tahoma" w:cs="Tahoma"/>
         </w:rPr>
-        <w:t>1.1 Rezime</w:t>
+        <w:t xml:space="preserve">1.1 </w:t>
+      </w:r>
+      <w:proofErr w:type="spellStart"/>
+      <w:r>
+        <w:rPr>
+          <w:rFonts w:ascii="Tahoma" w:hAnsi="Tahoma" w:cs="Tahoma"/>
+        </w:rPr>
+        <w:t>Rezime</w:t>
       </w:r>
       <w:bookmarkEnd w:id="1"/>
+      <w:proofErr w:type="spellEnd"/>
     </w:p>
     <w:p>
       <w:pPr>
@@ -1583,17 +1860,117 @@
           <w:rFonts w:ascii="Tahoma" w:hAnsi="Tahoma" w:cs="Tahoma"/>
         </w:rPr>
       </w:pPr>
-      <w:r>
-        <w:rPr>
-          <w:rFonts w:ascii="Tahoma" w:hAnsi="Tahoma" w:cs="Tahoma"/>
-        </w:rPr>
-        <w:t xml:space="preserve">Definisanje scenarija upotrebe pri </w:t>
-      </w:r>
-      <w:r>
-        <w:rPr>
-          <w:rFonts w:ascii="Tahoma" w:hAnsi="Tahoma" w:cs="Tahoma"/>
-        </w:rPr>
-        <w:t>dodavanju nove kategorije sadržaja.</w:t>
+      <w:proofErr w:type="spellStart"/>
+      <w:r>
+        <w:rPr>
+          <w:rFonts w:ascii="Tahoma" w:hAnsi="Tahoma" w:cs="Tahoma"/>
+        </w:rPr>
+        <w:t>Definisanje</w:t>
+      </w:r>
+      <w:proofErr w:type="spellEnd"/>
+      <w:r>
+        <w:rPr>
+          <w:rFonts w:ascii="Tahoma" w:hAnsi="Tahoma" w:cs="Tahoma"/>
+        </w:rPr>
+        <w:t xml:space="preserve"> </w:t>
+      </w:r>
+      <w:proofErr w:type="spellStart"/>
+      <w:r>
+        <w:rPr>
+          <w:rFonts w:ascii="Tahoma" w:hAnsi="Tahoma" w:cs="Tahoma"/>
+        </w:rPr>
+        <w:t>scenarija</w:t>
+      </w:r>
+      <w:proofErr w:type="spellEnd"/>
+      <w:r>
+        <w:rPr>
+          <w:rFonts w:ascii="Tahoma" w:hAnsi="Tahoma" w:cs="Tahoma"/>
+        </w:rPr>
+        <w:t xml:space="preserve"> </w:t>
+      </w:r>
+      <w:proofErr w:type="spellStart"/>
+      <w:r>
+        <w:rPr>
+          <w:rFonts w:ascii="Tahoma" w:hAnsi="Tahoma" w:cs="Tahoma"/>
+        </w:rPr>
+        <w:t>upotrebe</w:t>
+      </w:r>
+      <w:proofErr w:type="spellEnd"/>
+      <w:r>
+        <w:rPr>
+          <w:rFonts w:ascii="Tahoma" w:hAnsi="Tahoma" w:cs="Tahoma"/>
+        </w:rPr>
+        <w:t xml:space="preserve"> </w:t>
+      </w:r>
+      <w:proofErr w:type="spellStart"/>
+      <w:r>
+        <w:rPr>
+          <w:rFonts w:ascii="Tahoma" w:hAnsi="Tahoma" w:cs="Tahoma"/>
+        </w:rPr>
+        <w:t>pri</w:t>
+      </w:r>
+      <w:proofErr w:type="spellEnd"/>
+      <w:r>
+        <w:rPr>
+          <w:rFonts w:ascii="Tahoma" w:hAnsi="Tahoma" w:cs="Tahoma"/>
+        </w:rPr>
+        <w:t xml:space="preserve"> </w:t>
+      </w:r>
+      <w:proofErr w:type="spellStart"/>
+      <w:r>
+        <w:rPr>
+          <w:rFonts w:ascii="Tahoma" w:hAnsi="Tahoma" w:cs="Tahoma"/>
+        </w:rPr>
+        <w:t>dodavanju</w:t>
+      </w:r>
+      <w:proofErr w:type="spellEnd"/>
+      <w:r>
+        <w:rPr>
+          <w:rFonts w:ascii="Tahoma" w:hAnsi="Tahoma" w:cs="Tahoma"/>
+        </w:rPr>
+        <w:t xml:space="preserve"> </w:t>
+      </w:r>
+      <w:proofErr w:type="spellStart"/>
+      <w:r>
+        <w:rPr>
+          <w:rFonts w:ascii="Tahoma" w:hAnsi="Tahoma" w:cs="Tahoma"/>
+        </w:rPr>
+        <w:t>nove</w:t>
+      </w:r>
+      <w:proofErr w:type="spellEnd"/>
+      <w:r>
+        <w:rPr>
+          <w:rFonts w:ascii="Tahoma" w:hAnsi="Tahoma" w:cs="Tahoma"/>
+        </w:rPr>
+        <w:t xml:space="preserve"> </w:t>
+      </w:r>
+      <w:proofErr w:type="spellStart"/>
+      <w:r>
+        <w:rPr>
+          <w:rFonts w:ascii="Tahoma" w:hAnsi="Tahoma" w:cs="Tahoma"/>
+        </w:rPr>
+        <w:t>kategorije</w:t>
+      </w:r>
+      <w:proofErr w:type="spellEnd"/>
+      <w:r>
+        <w:rPr>
+          <w:rFonts w:ascii="Tahoma" w:hAnsi="Tahoma" w:cs="Tahoma"/>
+        </w:rPr>
+        <w:t xml:space="preserve"> </w:t>
+      </w:r>
+      <w:proofErr w:type="spellStart"/>
+      <w:r>
+        <w:rPr>
+          <w:rFonts w:ascii="Tahoma" w:hAnsi="Tahoma" w:cs="Tahoma"/>
+        </w:rPr>
+        <w:t>sadržaja</w:t>
+      </w:r>
+      <w:proofErr w:type="spellEnd"/>
+      <w:r>
+        <w:rPr>
+          <w:rFonts w:ascii="Tahoma" w:hAnsi="Tahoma" w:cs="Tahoma"/>
+        </w:rPr>
+        <w:t>.</w:t>
       </w:r>
     </w:p>
     <w:p>
@@ -1616,9 +1993,59 @@
         <w:rPr>
           <w:rFonts w:ascii="Tahoma" w:hAnsi="Tahoma" w:cs="Tahoma"/>
         </w:rPr>
-        <w:t>1.2 Namena dokumenta I ciljne grupe</w:t>
+        <w:t xml:space="preserve">1.2 </w:t>
+      </w:r>
+      <w:proofErr w:type="spellStart"/>
+      <w:r>
+        <w:rPr>
+          <w:rFonts w:ascii="Tahoma" w:hAnsi="Tahoma" w:cs="Tahoma"/>
+        </w:rPr>
+        <w:t>Namena</w:t>
+      </w:r>
+      <w:proofErr w:type="spellEnd"/>
+      <w:r>
+        <w:rPr>
+          <w:rFonts w:ascii="Tahoma" w:hAnsi="Tahoma" w:cs="Tahoma"/>
+        </w:rPr>
+        <w:t xml:space="preserve"> </w:t>
+      </w:r>
+      <w:proofErr w:type="spellStart"/>
+      <w:r>
+        <w:rPr>
+          <w:rFonts w:ascii="Tahoma" w:hAnsi="Tahoma" w:cs="Tahoma"/>
+        </w:rPr>
+        <w:t>dokumenta</w:t>
+      </w:r>
+      <w:proofErr w:type="spellEnd"/>
+      <w:r>
+        <w:rPr>
+          <w:rFonts w:ascii="Tahoma" w:hAnsi="Tahoma" w:cs="Tahoma"/>
+        </w:rPr>
+        <w:t xml:space="preserve"> I </w:t>
+      </w:r>
+      <w:proofErr w:type="spellStart"/>
+      <w:r>
+        <w:rPr>
+          <w:rFonts w:ascii="Tahoma" w:hAnsi="Tahoma" w:cs="Tahoma"/>
+        </w:rPr>
+        <w:t>ciljne</w:t>
+      </w:r>
+      <w:proofErr w:type="spellEnd"/>
+      <w:r>
+        <w:rPr>
+          <w:rFonts w:ascii="Tahoma" w:hAnsi="Tahoma" w:cs="Tahoma"/>
+        </w:rPr>
+        <w:t xml:space="preserve"> </w:t>
+      </w:r>
+      <w:proofErr w:type="spellStart"/>
+      <w:r>
+        <w:rPr>
+          <w:rFonts w:ascii="Tahoma" w:hAnsi="Tahoma" w:cs="Tahoma"/>
+        </w:rPr>
+        <w:t>grupe</w:t>
       </w:r>
       <w:bookmarkEnd w:id="2"/>
+      <w:proofErr w:type="spellEnd"/>
     </w:p>
     <w:p>
       <w:pPr>
@@ -1626,23 +2053,271 @@
           <w:rFonts w:ascii="Tahoma" w:hAnsi="Tahoma" w:cs="Tahoma"/>
         </w:rPr>
       </w:pPr>
-      <w:r>
-        <w:rPr>
-          <w:rFonts w:ascii="Tahoma" w:hAnsi="Tahoma" w:cs="Tahoma"/>
-        </w:rPr>
-        <w:t xml:space="preserve">Dokument će koristiti svi članovi projektnog tima u razvoju </w:t>
-      </w:r>
+      <w:proofErr w:type="spellStart"/>
+      <w:r>
+        <w:rPr>
+          <w:rFonts w:ascii="Tahoma" w:hAnsi="Tahoma" w:cs="Tahoma"/>
+        </w:rPr>
+        <w:t>Dokument</w:t>
+      </w:r>
+      <w:proofErr w:type="spellEnd"/>
+      <w:r>
+        <w:rPr>
+          <w:rFonts w:ascii="Tahoma" w:hAnsi="Tahoma" w:cs="Tahoma"/>
+        </w:rPr>
+        <w:t xml:space="preserve"> </w:t>
+      </w:r>
+      <w:proofErr w:type="spellStart"/>
+      <w:r>
+        <w:rPr>
+          <w:rFonts w:ascii="Tahoma" w:hAnsi="Tahoma" w:cs="Tahoma"/>
+        </w:rPr>
+        <w:t>će</w:t>
+      </w:r>
+      <w:proofErr w:type="spellEnd"/>
+      <w:r>
+        <w:rPr>
+          <w:rFonts w:ascii="Tahoma" w:hAnsi="Tahoma" w:cs="Tahoma"/>
+        </w:rPr>
+        <w:t xml:space="preserve"> </w:t>
+      </w:r>
+      <w:proofErr w:type="spellStart"/>
+      <w:r>
+        <w:rPr>
+          <w:rFonts w:ascii="Tahoma" w:hAnsi="Tahoma" w:cs="Tahoma"/>
+        </w:rPr>
+        <w:t>koristiti</w:t>
+      </w:r>
+      <w:proofErr w:type="spellEnd"/>
+      <w:r>
+        <w:rPr>
+          <w:rFonts w:ascii="Tahoma" w:hAnsi="Tahoma" w:cs="Tahoma"/>
+        </w:rPr>
+        <w:t xml:space="preserve"> </w:t>
+      </w:r>
+      <w:proofErr w:type="spellStart"/>
+      <w:r>
+        <w:rPr>
+          <w:rFonts w:ascii="Tahoma" w:hAnsi="Tahoma" w:cs="Tahoma"/>
+        </w:rPr>
+        <w:t>svi</w:t>
+      </w:r>
+      <w:proofErr w:type="spellEnd"/>
+      <w:r>
+        <w:rPr>
+          <w:rFonts w:ascii="Tahoma" w:hAnsi="Tahoma" w:cs="Tahoma"/>
+        </w:rPr>
+        <w:t xml:space="preserve"> </w:t>
+      </w:r>
+      <w:proofErr w:type="spellStart"/>
+      <w:r>
+        <w:rPr>
+          <w:rFonts w:ascii="Tahoma" w:hAnsi="Tahoma" w:cs="Tahoma"/>
+        </w:rPr>
+        <w:t>članovi</w:t>
+      </w:r>
+      <w:proofErr w:type="spellEnd"/>
+      <w:r>
+        <w:rPr>
+          <w:rFonts w:ascii="Tahoma" w:hAnsi="Tahoma" w:cs="Tahoma"/>
+        </w:rPr>
+        <w:t xml:space="preserve"> </w:t>
+      </w:r>
+      <w:proofErr w:type="spellStart"/>
+      <w:r>
+        <w:rPr>
+          <w:rFonts w:ascii="Tahoma" w:hAnsi="Tahoma" w:cs="Tahoma"/>
+        </w:rPr>
+        <w:t>projektnog</w:t>
+      </w:r>
+      <w:proofErr w:type="spellEnd"/>
+      <w:r>
+        <w:rPr>
+          <w:rFonts w:ascii="Tahoma" w:hAnsi="Tahoma" w:cs="Tahoma"/>
+        </w:rPr>
+        <w:t xml:space="preserve"> </w:t>
+      </w:r>
+      <w:proofErr w:type="spellStart"/>
+      <w:r>
+        <w:rPr>
+          <w:rFonts w:ascii="Tahoma" w:hAnsi="Tahoma" w:cs="Tahoma"/>
+        </w:rPr>
+        <w:t>tima</w:t>
+      </w:r>
+      <w:proofErr w:type="spellEnd"/>
+      <w:r>
+        <w:rPr>
+          <w:rFonts w:ascii="Tahoma" w:hAnsi="Tahoma" w:cs="Tahoma"/>
+        </w:rPr>
+        <w:t xml:space="preserve"> u </w:t>
+      </w:r>
+      <w:proofErr w:type="spellStart"/>
+      <w:r>
+        <w:rPr>
+          <w:rFonts w:ascii="Tahoma" w:hAnsi="Tahoma" w:cs="Tahoma"/>
+        </w:rPr>
+        <w:t>razvoju</w:t>
+      </w:r>
+      <w:proofErr w:type="spellEnd"/>
+      <w:r>
+        <w:rPr>
+          <w:rFonts w:ascii="Tahoma" w:hAnsi="Tahoma" w:cs="Tahoma"/>
+        </w:rPr>
+        <w:t xml:space="preserve"> </w:t>
+      </w:r>
+      <w:proofErr w:type="spellStart"/>
       <w:r>
         <w:rPr>
           <w:rFonts w:ascii="Tahoma" w:hAnsi="Tahoma" w:cs="Tahoma"/>
         </w:rPr>
         <w:t>i</w:t>
       </w:r>
-      <w:r>
-        <w:rPr>
-          <w:rFonts w:ascii="Tahoma" w:hAnsi="Tahoma" w:cs="Tahoma"/>
-        </w:rPr>
-        <w:t xml:space="preserve"> testiranju projekta, ali se takođe može iskorisiti i kao uputstvo za upotrebu.</w:t>
+      <w:proofErr w:type="spellEnd"/>
+      <w:r>
+        <w:rPr>
+          <w:rFonts w:ascii="Tahoma" w:hAnsi="Tahoma" w:cs="Tahoma"/>
+        </w:rPr>
+        <w:t xml:space="preserve"> </w:t>
+      </w:r>
+      <w:proofErr w:type="spellStart"/>
+      <w:r>
+        <w:rPr>
+          <w:rFonts w:ascii="Tahoma" w:hAnsi="Tahoma" w:cs="Tahoma"/>
+        </w:rPr>
+        <w:t>testiranju</w:t>
+      </w:r>
+      <w:proofErr w:type="spellEnd"/>
+      <w:r>
+        <w:rPr>
+          <w:rFonts w:ascii="Tahoma" w:hAnsi="Tahoma" w:cs="Tahoma"/>
+        </w:rPr>
+        <w:t xml:space="preserve"> </w:t>
+      </w:r>
+      <w:proofErr w:type="spellStart"/>
+      <w:r>
+        <w:rPr>
+          <w:rFonts w:ascii="Tahoma" w:hAnsi="Tahoma" w:cs="Tahoma"/>
+        </w:rPr>
+        <w:t>projekta</w:t>
+      </w:r>
+      <w:proofErr w:type="spellEnd"/>
+      <w:r>
+        <w:rPr>
+          <w:rFonts w:ascii="Tahoma" w:hAnsi="Tahoma" w:cs="Tahoma"/>
+        </w:rPr>
+        <w:t xml:space="preserve">, </w:t>
+      </w:r>
+      <w:proofErr w:type="spellStart"/>
+      <w:r>
+        <w:rPr>
+          <w:rFonts w:ascii="Tahoma" w:hAnsi="Tahoma" w:cs="Tahoma"/>
+        </w:rPr>
+        <w:t>ali</w:t>
+      </w:r>
+      <w:proofErr w:type="spellEnd"/>
+      <w:r>
+        <w:rPr>
+          <w:rFonts w:ascii="Tahoma" w:hAnsi="Tahoma" w:cs="Tahoma"/>
+        </w:rPr>
+        <w:t xml:space="preserve"> se </w:t>
+      </w:r>
+      <w:proofErr w:type="spellStart"/>
+      <w:r>
+        <w:rPr>
+          <w:rFonts w:ascii="Tahoma" w:hAnsi="Tahoma" w:cs="Tahoma"/>
+        </w:rPr>
+        <w:t>takođe</w:t>
+      </w:r>
+      <w:proofErr w:type="spellEnd"/>
+      <w:r>
+        <w:rPr>
+          <w:rFonts w:ascii="Tahoma" w:hAnsi="Tahoma" w:cs="Tahoma"/>
+        </w:rPr>
+        <w:t xml:space="preserve"> </w:t>
+      </w:r>
+      <w:proofErr w:type="spellStart"/>
+      <w:r>
+        <w:rPr>
+          <w:rFonts w:ascii="Tahoma" w:hAnsi="Tahoma" w:cs="Tahoma"/>
+        </w:rPr>
+        <w:t>može</w:t>
+      </w:r>
+      <w:proofErr w:type="spellEnd"/>
+      <w:r>
+        <w:rPr>
+          <w:rFonts w:ascii="Tahoma" w:hAnsi="Tahoma" w:cs="Tahoma"/>
+        </w:rPr>
+        <w:t xml:space="preserve"> </w:t>
+      </w:r>
+      <w:proofErr w:type="spellStart"/>
+      <w:r>
+        <w:rPr>
+          <w:rFonts w:ascii="Tahoma" w:hAnsi="Tahoma" w:cs="Tahoma"/>
+        </w:rPr>
+        <w:t>iskorisiti</w:t>
+      </w:r>
+      <w:proofErr w:type="spellEnd"/>
+      <w:r>
+        <w:rPr>
+          <w:rFonts w:ascii="Tahoma" w:hAnsi="Tahoma" w:cs="Tahoma"/>
+        </w:rPr>
+        <w:t xml:space="preserve"> </w:t>
+      </w:r>
+      <w:proofErr w:type="spellStart"/>
+      <w:r>
+        <w:rPr>
+          <w:rFonts w:ascii="Tahoma" w:hAnsi="Tahoma" w:cs="Tahoma"/>
+        </w:rPr>
+        <w:t>i</w:t>
+      </w:r>
+      <w:proofErr w:type="spellEnd"/>
+      <w:r>
+        <w:rPr>
+          <w:rFonts w:ascii="Tahoma" w:hAnsi="Tahoma" w:cs="Tahoma"/>
+        </w:rPr>
+        <w:t xml:space="preserve"> </w:t>
+      </w:r>
+      <w:proofErr w:type="spellStart"/>
+      <w:r>
+        <w:rPr>
+          <w:rFonts w:ascii="Tahoma" w:hAnsi="Tahoma" w:cs="Tahoma"/>
+        </w:rPr>
+        <w:t>kao</w:t>
+      </w:r>
+      <w:proofErr w:type="spellEnd"/>
+      <w:r>
+        <w:rPr>
+          <w:rFonts w:ascii="Tahoma" w:hAnsi="Tahoma" w:cs="Tahoma"/>
+        </w:rPr>
+        <w:t xml:space="preserve"> </w:t>
+      </w:r>
+      <w:proofErr w:type="spellStart"/>
+      <w:r>
+        <w:rPr>
+          <w:rFonts w:ascii="Tahoma" w:hAnsi="Tahoma" w:cs="Tahoma"/>
+        </w:rPr>
+        <w:t>uputstvo</w:t>
+      </w:r>
+      <w:proofErr w:type="spellEnd"/>
+      <w:r>
+        <w:rPr>
+          <w:rFonts w:ascii="Tahoma" w:hAnsi="Tahoma" w:cs="Tahoma"/>
+        </w:rPr>
+        <w:t xml:space="preserve"> za </w:t>
+      </w:r>
+      <w:proofErr w:type="spellStart"/>
+      <w:r>
+        <w:rPr>
+          <w:rFonts w:ascii="Tahoma" w:hAnsi="Tahoma" w:cs="Tahoma"/>
+        </w:rPr>
+        <w:t>upotrebu</w:t>
+      </w:r>
+      <w:proofErr w:type="spellEnd"/>
+      <w:r>
+        <w:rPr>
+          <w:rFonts w:ascii="Tahoma" w:hAnsi="Tahoma" w:cs="Tahoma"/>
+        </w:rPr>
+        <w:t>.</w:t>
       </w:r>
     </w:p>
     <w:p>
@@ -1676,9 +2351,31 @@
         <w:rPr>
           <w:rFonts w:ascii="Tahoma" w:hAnsi="Tahoma" w:cs="Tahoma"/>
         </w:rPr>
-        <w:t xml:space="preserve"> Otvorena pitanja</w:t>
+        <w:t xml:space="preserve"> </w:t>
+      </w:r>
+      <w:proofErr w:type="spellStart"/>
+      <w:r>
+        <w:rPr>
+          <w:rFonts w:ascii="Tahoma" w:hAnsi="Tahoma" w:cs="Tahoma"/>
+        </w:rPr>
+        <w:t>Otvorena</w:t>
+      </w:r>
+      <w:proofErr w:type="spellEnd"/>
+      <w:r>
+        <w:rPr>
+          <w:rFonts w:ascii="Tahoma" w:hAnsi="Tahoma" w:cs="Tahoma"/>
+        </w:rPr>
+        <w:t xml:space="preserve"> </w:t>
+      </w:r>
+      <w:proofErr w:type="spellStart"/>
+      <w:r>
+        <w:rPr>
+          <w:rFonts w:ascii="Tahoma" w:hAnsi="Tahoma" w:cs="Tahoma"/>
+        </w:rPr>
+        <w:t>pitanja</w:t>
       </w:r>
       <w:bookmarkEnd w:id="3"/>
+      <w:proofErr w:type="spellEnd"/>
     </w:p>
     <w:tbl>
       <w:tblPr>
@@ -1702,12 +2399,28 @@
                 <w:rFonts w:ascii="Tahoma" w:hAnsi="Tahoma" w:cs="Tahoma"/>
               </w:rPr>
             </w:pPr>
-            <w:r>
-              <w:rPr>
-                <w:rFonts w:ascii="Tahoma" w:hAnsi="Tahoma" w:cs="Tahoma"/>
-              </w:rPr>
-              <w:t>Redni broj</w:t>
-            </w:r>
+            <w:proofErr w:type="spellStart"/>
+            <w:r>
+              <w:rPr>
+                <w:rFonts w:ascii="Tahoma" w:hAnsi="Tahoma" w:cs="Tahoma"/>
+              </w:rPr>
+              <w:t>Redni</w:t>
+            </w:r>
+            <w:proofErr w:type="spellEnd"/>
+            <w:r>
+              <w:rPr>
+                <w:rFonts w:ascii="Tahoma" w:hAnsi="Tahoma" w:cs="Tahoma"/>
+              </w:rPr>
+              <w:t xml:space="preserve"> </w:t>
+            </w:r>
+            <w:proofErr w:type="spellStart"/>
+            <w:r>
+              <w:rPr>
+                <w:rFonts w:ascii="Tahoma" w:hAnsi="Tahoma" w:cs="Tahoma"/>
+              </w:rPr>
+              <w:t>broj</w:t>
+            </w:r>
+            <w:proofErr w:type="spellEnd"/>
           </w:p>
         </w:tc>
         <w:tc>
@@ -1720,12 +2433,14 @@
                 <w:rFonts w:ascii="Tahoma" w:hAnsi="Tahoma" w:cs="Tahoma"/>
               </w:rPr>
             </w:pPr>
+            <w:proofErr w:type="spellStart"/>
             <w:r>
               <w:rPr>
                 <w:rFonts w:ascii="Tahoma" w:hAnsi="Tahoma" w:cs="Tahoma"/>
               </w:rPr>
               <w:t>Opis</w:t>
             </w:r>
+            <w:proofErr w:type="spellEnd"/>
           </w:p>
         </w:tc>
         <w:tc>
@@ -1738,12 +2453,14 @@
                 <w:rFonts w:ascii="Tahoma" w:hAnsi="Tahoma" w:cs="Tahoma"/>
               </w:rPr>
             </w:pPr>
+            <w:proofErr w:type="spellStart"/>
             <w:r>
               <w:rPr>
                 <w:rFonts w:ascii="Tahoma" w:hAnsi="Tahoma" w:cs="Tahoma"/>
               </w:rPr>
               <w:t>Rešenje</w:t>
             </w:r>
+            <w:proofErr w:type="spellEnd"/>
           </w:p>
         </w:tc>
       </w:tr>
@@ -1776,12 +2493,70 @@
                 <w:rFonts w:ascii="Tahoma" w:hAnsi="Tahoma" w:cs="Tahoma"/>
               </w:rPr>
             </w:pPr>
-            <w:r>
-              <w:rPr>
-                <w:rFonts w:ascii="Tahoma" w:hAnsi="Tahoma" w:cs="Tahoma"/>
-              </w:rPr>
-              <w:t>Unos imena već postojeće kategorije</w:t>
-            </w:r>
+            <w:proofErr w:type="spellStart"/>
+            <w:r>
+              <w:rPr>
+                <w:rFonts w:ascii="Tahoma" w:hAnsi="Tahoma" w:cs="Tahoma"/>
+              </w:rPr>
+              <w:t>Unos</w:t>
+            </w:r>
+            <w:proofErr w:type="spellEnd"/>
+            <w:r>
+              <w:rPr>
+                <w:rFonts w:ascii="Tahoma" w:hAnsi="Tahoma" w:cs="Tahoma"/>
+              </w:rPr>
+              <w:t xml:space="preserve"> </w:t>
+            </w:r>
+            <w:proofErr w:type="spellStart"/>
+            <w:r>
+              <w:rPr>
+                <w:rFonts w:ascii="Tahoma" w:hAnsi="Tahoma" w:cs="Tahoma"/>
+              </w:rPr>
+              <w:t>imena</w:t>
+            </w:r>
+            <w:proofErr w:type="spellEnd"/>
+            <w:r>
+              <w:rPr>
+                <w:rFonts w:ascii="Tahoma" w:hAnsi="Tahoma" w:cs="Tahoma"/>
+              </w:rPr>
+              <w:t xml:space="preserve"> </w:t>
+            </w:r>
+            <w:proofErr w:type="spellStart"/>
+            <w:r>
+              <w:rPr>
+                <w:rFonts w:ascii="Tahoma" w:hAnsi="Tahoma" w:cs="Tahoma"/>
+              </w:rPr>
+              <w:t>već</w:t>
+            </w:r>
+            <w:proofErr w:type="spellEnd"/>
+            <w:r>
+              <w:rPr>
+                <w:rFonts w:ascii="Tahoma" w:hAnsi="Tahoma" w:cs="Tahoma"/>
+              </w:rPr>
+              <w:t xml:space="preserve"> </w:t>
+            </w:r>
+            <w:proofErr w:type="spellStart"/>
+            <w:r>
+              <w:rPr>
+                <w:rFonts w:ascii="Tahoma" w:hAnsi="Tahoma" w:cs="Tahoma"/>
+              </w:rPr>
+              <w:t>postojeće</w:t>
+            </w:r>
+            <w:proofErr w:type="spellEnd"/>
+            <w:r>
+              <w:rPr>
+                <w:rFonts w:ascii="Tahoma" w:hAnsi="Tahoma" w:cs="Tahoma"/>
+              </w:rPr>
+              <w:t xml:space="preserve"> </w:t>
+            </w:r>
+            <w:proofErr w:type="spellStart"/>
+            <w:r>
+              <w:rPr>
+                <w:rFonts w:ascii="Tahoma" w:hAnsi="Tahoma" w:cs="Tahoma"/>
+              </w:rPr>
+              <w:t>kategorije</w:t>
+            </w:r>
+            <w:proofErr w:type="spellEnd"/>
           </w:p>
         </w:tc>
         <w:tc>
@@ -1794,11 +2569,187 @@
                 <w:rFonts w:ascii="Tahoma" w:hAnsi="Tahoma" w:cs="Tahoma"/>
               </w:rPr>
             </w:pPr>
-            <w:r>
-              <w:rPr>
-                <w:rFonts w:ascii="Tahoma" w:hAnsi="Tahoma" w:cs="Tahoma"/>
-              </w:rPr>
-              <w:t>Sistem proverava da li u bazi postoji takvo ime kategorije i ukoliko da, ne dozvoljava replikaciju iste kategorije.</w:t>
+            <w:proofErr w:type="spellStart"/>
+            <w:r>
+              <w:rPr>
+                <w:rFonts w:ascii="Tahoma" w:hAnsi="Tahoma" w:cs="Tahoma"/>
+              </w:rPr>
+              <w:t>Sistem</w:t>
+            </w:r>
+            <w:proofErr w:type="spellEnd"/>
+            <w:r>
+              <w:rPr>
+                <w:rFonts w:ascii="Tahoma" w:hAnsi="Tahoma" w:cs="Tahoma"/>
+              </w:rPr>
+              <w:t xml:space="preserve"> </w:t>
+            </w:r>
+            <w:proofErr w:type="spellStart"/>
+            <w:r>
+              <w:rPr>
+                <w:rFonts w:ascii="Tahoma" w:hAnsi="Tahoma" w:cs="Tahoma"/>
+              </w:rPr>
+              <w:t>proverava</w:t>
+            </w:r>
+            <w:proofErr w:type="spellEnd"/>
+            <w:r>
+              <w:rPr>
+                <w:rFonts w:ascii="Tahoma" w:hAnsi="Tahoma" w:cs="Tahoma"/>
+              </w:rPr>
+              <w:t xml:space="preserve"> da li u </w:t>
+            </w:r>
+            <w:proofErr w:type="spellStart"/>
+            <w:r>
+              <w:rPr>
+                <w:rFonts w:ascii="Tahoma" w:hAnsi="Tahoma" w:cs="Tahoma"/>
+              </w:rPr>
+              <w:t>bazi</w:t>
+            </w:r>
+            <w:proofErr w:type="spellEnd"/>
+            <w:r>
+              <w:rPr>
+                <w:rFonts w:ascii="Tahoma" w:hAnsi="Tahoma" w:cs="Tahoma"/>
+              </w:rPr>
+              <w:t xml:space="preserve"> </w:t>
+            </w:r>
+            <w:proofErr w:type="spellStart"/>
+            <w:r>
+              <w:rPr>
+                <w:rFonts w:ascii="Tahoma" w:hAnsi="Tahoma" w:cs="Tahoma"/>
+              </w:rPr>
+              <w:t>postoji</w:t>
+            </w:r>
+            <w:proofErr w:type="spellEnd"/>
+            <w:r>
+              <w:rPr>
+                <w:rFonts w:ascii="Tahoma" w:hAnsi="Tahoma" w:cs="Tahoma"/>
+              </w:rPr>
+              <w:t xml:space="preserve"> </w:t>
+            </w:r>
+            <w:proofErr w:type="spellStart"/>
+            <w:r>
+              <w:rPr>
+                <w:rFonts w:ascii="Tahoma" w:hAnsi="Tahoma" w:cs="Tahoma"/>
+              </w:rPr>
+              <w:t>takvo</w:t>
+            </w:r>
+            <w:proofErr w:type="spellEnd"/>
+            <w:r>
+              <w:rPr>
+                <w:rFonts w:ascii="Tahoma" w:hAnsi="Tahoma" w:cs="Tahoma"/>
+              </w:rPr>
+              <w:t xml:space="preserve"> </w:t>
+            </w:r>
+            <w:proofErr w:type="spellStart"/>
+            <w:r>
+              <w:rPr>
+                <w:rFonts w:ascii="Tahoma" w:hAnsi="Tahoma" w:cs="Tahoma"/>
+              </w:rPr>
+              <w:t>ime</w:t>
+            </w:r>
+            <w:proofErr w:type="spellEnd"/>
+            <w:r>
+              <w:rPr>
+                <w:rFonts w:ascii="Tahoma" w:hAnsi="Tahoma" w:cs="Tahoma"/>
+              </w:rPr>
+              <w:t xml:space="preserve"> </w:t>
+            </w:r>
+            <w:proofErr w:type="spellStart"/>
+            <w:r>
+              <w:rPr>
+                <w:rFonts w:ascii="Tahoma" w:hAnsi="Tahoma" w:cs="Tahoma"/>
+              </w:rPr>
+              <w:t>kategorije</w:t>
+            </w:r>
+            <w:proofErr w:type="spellEnd"/>
+            <w:r>
+              <w:rPr>
+                <w:rFonts w:ascii="Tahoma" w:hAnsi="Tahoma" w:cs="Tahoma"/>
+              </w:rPr>
+              <w:t xml:space="preserve"> </w:t>
+            </w:r>
+            <w:proofErr w:type="spellStart"/>
+            <w:r>
+              <w:rPr>
+                <w:rFonts w:ascii="Tahoma" w:hAnsi="Tahoma" w:cs="Tahoma"/>
+              </w:rPr>
+              <w:t>i</w:t>
+            </w:r>
+            <w:proofErr w:type="spellEnd"/>
+            <w:r>
+              <w:rPr>
+                <w:rFonts w:ascii="Tahoma" w:hAnsi="Tahoma" w:cs="Tahoma"/>
+              </w:rPr>
+              <w:t xml:space="preserve"> </w:t>
+            </w:r>
+            <w:proofErr w:type="spellStart"/>
+            <w:r>
+              <w:rPr>
+                <w:rFonts w:ascii="Tahoma" w:hAnsi="Tahoma" w:cs="Tahoma"/>
+              </w:rPr>
+              <w:t>ukoliko</w:t>
+            </w:r>
+            <w:proofErr w:type="spellEnd"/>
+            <w:r>
+              <w:rPr>
+                <w:rFonts w:ascii="Tahoma" w:hAnsi="Tahoma" w:cs="Tahoma"/>
+              </w:rPr>
+              <w:t xml:space="preserve"> da, ne </w:t>
+            </w:r>
+            <w:proofErr w:type="spellStart"/>
+            <w:r>
+              <w:rPr>
+                <w:rFonts w:ascii="Tahoma" w:hAnsi="Tahoma" w:cs="Tahoma"/>
+              </w:rPr>
+              <w:t>dozvoljava</w:t>
+            </w:r>
+            <w:proofErr w:type="spellEnd"/>
+            <w:r>
+              <w:rPr>
+                <w:rFonts w:ascii="Tahoma" w:hAnsi="Tahoma" w:cs="Tahoma"/>
+              </w:rPr>
+              <w:t xml:space="preserve"> </w:t>
+            </w:r>
+            <w:proofErr w:type="spellStart"/>
+            <w:r>
+              <w:rPr>
+                <w:rFonts w:ascii="Tahoma" w:hAnsi="Tahoma" w:cs="Tahoma"/>
+              </w:rPr>
+              <w:t>replikaciju</w:t>
+            </w:r>
+            <w:proofErr w:type="spellEnd"/>
+            <w:r>
+              <w:rPr>
+                <w:rFonts w:ascii="Tahoma" w:hAnsi="Tahoma" w:cs="Tahoma"/>
+              </w:rPr>
+              <w:t xml:space="preserve"> </w:t>
+            </w:r>
+            <w:proofErr w:type="spellStart"/>
+            <w:r>
+              <w:rPr>
+                <w:rFonts w:ascii="Tahoma" w:hAnsi="Tahoma" w:cs="Tahoma"/>
+              </w:rPr>
+              <w:t>iste</w:t>
+            </w:r>
+            <w:proofErr w:type="spellEnd"/>
+            <w:r>
+              <w:rPr>
+                <w:rFonts w:ascii="Tahoma" w:hAnsi="Tahoma" w:cs="Tahoma"/>
+              </w:rPr>
+              <w:t xml:space="preserve"> </w:t>
+            </w:r>
+            <w:proofErr w:type="spellStart"/>
+            <w:r>
+              <w:rPr>
+                <w:rFonts w:ascii="Tahoma" w:hAnsi="Tahoma" w:cs="Tahoma"/>
+              </w:rPr>
+              <w:t>kategorije</w:t>
+            </w:r>
+            <w:proofErr w:type="spellEnd"/>
+            <w:r>
+              <w:rPr>
+                <w:rFonts w:ascii="Tahoma" w:hAnsi="Tahoma" w:cs="Tahoma"/>
+              </w:rPr>
+              <w:t>.</w:t>
             </w:r>
           </w:p>
         </w:tc>
@@ -1830,8 +2781,9 @@
           <w:bCs/>
           <w:u w:val="single"/>
         </w:rPr>
-        <w:t xml:space="preserve">2. Scenario dodavanja </w:t>
-      </w:r>
+        <w:t xml:space="preserve">2. Scenario </w:t>
+      </w:r>
+      <w:proofErr w:type="spellStart"/>
       <w:r>
         <w:rPr>
           <w:rFonts w:ascii="Tahoma" w:hAnsi="Tahoma" w:cs="Tahoma"/>
@@ -1839,8 +2791,9 @@
           <w:bCs/>
           <w:u w:val="single"/>
         </w:rPr>
-        <w:t xml:space="preserve">nove </w:t>
-      </w:r>
+        <w:t>dodavanja</w:t>
+      </w:r>
+      <w:proofErr w:type="spellEnd"/>
       <w:r>
         <w:rPr>
           <w:rFonts w:ascii="Tahoma" w:hAnsi="Tahoma" w:cs="Tahoma"/>
@@ -1848,9 +2801,40 @@
           <w:bCs/>
           <w:u w:val="single"/>
         </w:rPr>
+        <w:t xml:space="preserve"> </w:t>
+      </w:r>
+      <w:proofErr w:type="spellStart"/>
+      <w:r>
+        <w:rPr>
+          <w:rFonts w:ascii="Tahoma" w:hAnsi="Tahoma" w:cs="Tahoma"/>
+          <w:b/>
+          <w:bCs/>
+          <w:u w:val="single"/>
+        </w:rPr>
+        <w:t>nove</w:t>
+      </w:r>
+      <w:proofErr w:type="spellEnd"/>
+      <w:r>
+        <w:rPr>
+          <w:rFonts w:ascii="Tahoma" w:hAnsi="Tahoma" w:cs="Tahoma"/>
+          <w:b/>
+          <w:bCs/>
+          <w:u w:val="single"/>
+        </w:rPr>
+        <w:t xml:space="preserve"> </w:t>
+      </w:r>
+      <w:proofErr w:type="spellStart"/>
+      <w:r>
+        <w:rPr>
+          <w:rFonts w:ascii="Tahoma" w:hAnsi="Tahoma" w:cs="Tahoma"/>
+          <w:b/>
+          <w:bCs/>
+          <w:u w:val="single"/>
+        </w:rPr>
         <w:t>kategorije</w:t>
       </w:r>
       <w:bookmarkEnd w:id="4"/>
+      <w:proofErr w:type="spellEnd"/>
     </w:p>
     <w:p>
       <w:pPr>
@@ -1874,9 +2858,18 @@
           <w:rFonts w:ascii="Tahoma" w:hAnsi="Tahoma" w:cs="Tahoma"/>
           <w:u w:val="single"/>
         </w:rPr>
-        <w:t>2.1 Opis</w:t>
+        <w:t xml:space="preserve">2.1 </w:t>
+      </w:r>
+      <w:proofErr w:type="spellStart"/>
+      <w:r>
+        <w:rPr>
+          <w:rFonts w:ascii="Tahoma" w:hAnsi="Tahoma" w:cs="Tahoma"/>
+          <w:u w:val="single"/>
+        </w:rPr>
+        <w:t>Opis</w:t>
       </w:r>
       <w:bookmarkEnd w:id="5"/>
+      <w:proofErr w:type="spellEnd"/>
     </w:p>
     <w:p>
       <w:pPr>
@@ -1884,24 +2877,362 @@
           <w:rFonts w:ascii="Tahoma" w:hAnsi="Tahoma" w:cs="Tahoma"/>
         </w:rPr>
       </w:pPr>
-      <w:r>
-        <w:rPr>
-          <w:rFonts w:ascii="Tahoma" w:hAnsi="Tahoma" w:cs="Tahoma"/>
-        </w:rPr>
-        <w:t>Moderatori i</w:t>
-      </w:r>
-      <w:r>
-        <w:rPr>
-          <w:rFonts w:ascii="Tahoma" w:hAnsi="Tahoma" w:cs="Tahoma"/>
-        </w:rPr>
-        <w:t xml:space="preserve"> </w:t>
-      </w:r>
-      <w:r>
-        <w:rPr>
-          <w:rFonts w:ascii="Tahoma" w:hAnsi="Tahoma" w:cs="Tahoma"/>
-        </w:rPr>
-        <w:t>admini imaju mogućnost dodavanja nove kategorije kako bi doprineli boljoj klasifikaciji sadržaja. Ova akcija kao posledicu ima pravljenje nove kategorija koja se u daljem radu može korisiti</w:t>
-      </w:r>
+      <w:proofErr w:type="spellStart"/>
+      <w:r>
+        <w:rPr>
+          <w:rFonts w:ascii="Tahoma" w:hAnsi="Tahoma" w:cs="Tahoma"/>
+        </w:rPr>
+        <w:t>Moderatori</w:t>
+      </w:r>
+      <w:proofErr w:type="spellEnd"/>
+      <w:r>
+        <w:rPr>
+          <w:rFonts w:ascii="Tahoma" w:hAnsi="Tahoma" w:cs="Tahoma"/>
+        </w:rPr>
+        <w:t xml:space="preserve"> </w:t>
+      </w:r>
+      <w:proofErr w:type="spellStart"/>
+      <w:r>
+        <w:rPr>
+          <w:rFonts w:ascii="Tahoma" w:hAnsi="Tahoma" w:cs="Tahoma"/>
+        </w:rPr>
+        <w:t>i</w:t>
+      </w:r>
+      <w:proofErr w:type="spellEnd"/>
+      <w:r>
+        <w:rPr>
+          <w:rFonts w:ascii="Tahoma" w:hAnsi="Tahoma" w:cs="Tahoma"/>
+        </w:rPr>
+        <w:t xml:space="preserve"> </w:t>
+      </w:r>
+      <w:proofErr w:type="spellStart"/>
+      <w:r>
+        <w:rPr>
+          <w:rFonts w:ascii="Tahoma" w:hAnsi="Tahoma" w:cs="Tahoma"/>
+        </w:rPr>
+        <w:t>admini</w:t>
+      </w:r>
+      <w:proofErr w:type="spellEnd"/>
+      <w:r>
+        <w:rPr>
+          <w:rFonts w:ascii="Tahoma" w:hAnsi="Tahoma" w:cs="Tahoma"/>
+        </w:rPr>
+        <w:t xml:space="preserve"> </w:t>
+      </w:r>
+      <w:proofErr w:type="spellStart"/>
+      <w:r>
+        <w:rPr>
+          <w:rFonts w:ascii="Tahoma" w:hAnsi="Tahoma" w:cs="Tahoma"/>
+        </w:rPr>
+        <w:t>imaju</w:t>
+      </w:r>
+      <w:proofErr w:type="spellEnd"/>
+      <w:r>
+        <w:rPr>
+          <w:rFonts w:ascii="Tahoma" w:hAnsi="Tahoma" w:cs="Tahoma"/>
+        </w:rPr>
+        <w:t xml:space="preserve"> </w:t>
+      </w:r>
+      <w:proofErr w:type="spellStart"/>
+      <w:r>
+        <w:rPr>
+          <w:rFonts w:ascii="Tahoma" w:hAnsi="Tahoma" w:cs="Tahoma"/>
+        </w:rPr>
+        <w:t>mogućnost</w:t>
+      </w:r>
+      <w:proofErr w:type="spellEnd"/>
+      <w:r>
+        <w:rPr>
+          <w:rFonts w:ascii="Tahoma" w:hAnsi="Tahoma" w:cs="Tahoma"/>
+        </w:rPr>
+        <w:t xml:space="preserve"> </w:t>
+      </w:r>
+      <w:proofErr w:type="spellStart"/>
+      <w:r>
+        <w:rPr>
+          <w:rFonts w:ascii="Tahoma" w:hAnsi="Tahoma" w:cs="Tahoma"/>
+        </w:rPr>
+        <w:t>dodavanja</w:t>
+      </w:r>
+      <w:proofErr w:type="spellEnd"/>
+      <w:r>
+        <w:rPr>
+          <w:rFonts w:ascii="Tahoma" w:hAnsi="Tahoma" w:cs="Tahoma"/>
+        </w:rPr>
+        <w:t xml:space="preserve"> </w:t>
+      </w:r>
+      <w:proofErr w:type="spellStart"/>
+      <w:r>
+        <w:rPr>
+          <w:rFonts w:ascii="Tahoma" w:hAnsi="Tahoma" w:cs="Tahoma"/>
+        </w:rPr>
+        <w:t>nove</w:t>
+      </w:r>
+      <w:proofErr w:type="spellEnd"/>
+      <w:r>
+        <w:rPr>
+          <w:rFonts w:ascii="Tahoma" w:hAnsi="Tahoma" w:cs="Tahoma"/>
+        </w:rPr>
+        <w:t xml:space="preserve"> </w:t>
+      </w:r>
+      <w:proofErr w:type="spellStart"/>
+      <w:r>
+        <w:rPr>
+          <w:rFonts w:ascii="Tahoma" w:hAnsi="Tahoma" w:cs="Tahoma"/>
+        </w:rPr>
+        <w:t>kategorije</w:t>
+      </w:r>
+      <w:proofErr w:type="spellEnd"/>
+      <w:r>
+        <w:rPr>
+          <w:rFonts w:ascii="Tahoma" w:hAnsi="Tahoma" w:cs="Tahoma"/>
+        </w:rPr>
+        <w:t xml:space="preserve"> </w:t>
+      </w:r>
+      <w:proofErr w:type="spellStart"/>
+      <w:r>
+        <w:rPr>
+          <w:rFonts w:ascii="Tahoma" w:hAnsi="Tahoma" w:cs="Tahoma"/>
+        </w:rPr>
+        <w:t>kako</w:t>
+      </w:r>
+      <w:proofErr w:type="spellEnd"/>
+      <w:r>
+        <w:rPr>
+          <w:rFonts w:ascii="Tahoma" w:hAnsi="Tahoma" w:cs="Tahoma"/>
+        </w:rPr>
+        <w:t xml:space="preserve"> bi </w:t>
+      </w:r>
+      <w:proofErr w:type="spellStart"/>
+      <w:r>
+        <w:rPr>
+          <w:rFonts w:ascii="Tahoma" w:hAnsi="Tahoma" w:cs="Tahoma"/>
+        </w:rPr>
+        <w:t>doprineli</w:t>
+      </w:r>
+      <w:proofErr w:type="spellEnd"/>
+      <w:r>
+        <w:rPr>
+          <w:rFonts w:ascii="Tahoma" w:hAnsi="Tahoma" w:cs="Tahoma"/>
+        </w:rPr>
+        <w:t xml:space="preserve"> </w:t>
+      </w:r>
+      <w:proofErr w:type="spellStart"/>
+      <w:r>
+        <w:rPr>
+          <w:rFonts w:ascii="Tahoma" w:hAnsi="Tahoma" w:cs="Tahoma"/>
+        </w:rPr>
+        <w:t>boljoj</w:t>
+      </w:r>
+      <w:proofErr w:type="spellEnd"/>
+      <w:r>
+        <w:rPr>
+          <w:rFonts w:ascii="Tahoma" w:hAnsi="Tahoma" w:cs="Tahoma"/>
+        </w:rPr>
+        <w:t xml:space="preserve"> </w:t>
+      </w:r>
+      <w:proofErr w:type="spellStart"/>
+      <w:r>
+        <w:rPr>
+          <w:rFonts w:ascii="Tahoma" w:hAnsi="Tahoma" w:cs="Tahoma"/>
+        </w:rPr>
+        <w:t>klasifikaciji</w:t>
+      </w:r>
+      <w:proofErr w:type="spellEnd"/>
+      <w:r>
+        <w:rPr>
+          <w:rFonts w:ascii="Tahoma" w:hAnsi="Tahoma" w:cs="Tahoma"/>
+        </w:rPr>
+        <w:t xml:space="preserve"> </w:t>
+      </w:r>
+      <w:proofErr w:type="spellStart"/>
+      <w:r>
+        <w:rPr>
+          <w:rFonts w:ascii="Tahoma" w:hAnsi="Tahoma" w:cs="Tahoma"/>
+        </w:rPr>
+        <w:t>sadržaja</w:t>
+      </w:r>
+      <w:proofErr w:type="spellEnd"/>
+      <w:r>
+        <w:rPr>
+          <w:rFonts w:ascii="Tahoma" w:hAnsi="Tahoma" w:cs="Tahoma"/>
+        </w:rPr>
+        <w:t xml:space="preserve">. Ova </w:t>
+      </w:r>
+      <w:proofErr w:type="spellStart"/>
+      <w:r>
+        <w:rPr>
+          <w:rFonts w:ascii="Tahoma" w:hAnsi="Tahoma" w:cs="Tahoma"/>
+        </w:rPr>
+        <w:t>akcija</w:t>
+      </w:r>
+      <w:proofErr w:type="spellEnd"/>
+      <w:r>
+        <w:rPr>
+          <w:rFonts w:ascii="Tahoma" w:hAnsi="Tahoma" w:cs="Tahoma"/>
+        </w:rPr>
+        <w:t xml:space="preserve"> </w:t>
+      </w:r>
+      <w:proofErr w:type="spellStart"/>
+      <w:r>
+        <w:rPr>
+          <w:rFonts w:ascii="Tahoma" w:hAnsi="Tahoma" w:cs="Tahoma"/>
+        </w:rPr>
+        <w:t>kao</w:t>
+      </w:r>
+      <w:proofErr w:type="spellEnd"/>
+      <w:r>
+        <w:rPr>
+          <w:rFonts w:ascii="Tahoma" w:hAnsi="Tahoma" w:cs="Tahoma"/>
+        </w:rPr>
+        <w:t xml:space="preserve"> </w:t>
+      </w:r>
+      <w:proofErr w:type="spellStart"/>
+      <w:r>
+        <w:rPr>
+          <w:rFonts w:ascii="Tahoma" w:hAnsi="Tahoma" w:cs="Tahoma"/>
+        </w:rPr>
+        <w:t>posledicu</w:t>
+      </w:r>
+      <w:proofErr w:type="spellEnd"/>
+      <w:r>
+        <w:rPr>
+          <w:rFonts w:ascii="Tahoma" w:hAnsi="Tahoma" w:cs="Tahoma"/>
+        </w:rPr>
+        <w:t xml:space="preserve"> </w:t>
+      </w:r>
+      <w:proofErr w:type="spellStart"/>
+      <w:r>
+        <w:rPr>
+          <w:rFonts w:ascii="Tahoma" w:hAnsi="Tahoma" w:cs="Tahoma"/>
+        </w:rPr>
+        <w:t>ima</w:t>
+      </w:r>
+      <w:proofErr w:type="spellEnd"/>
+      <w:r>
+        <w:rPr>
+          <w:rFonts w:ascii="Tahoma" w:hAnsi="Tahoma" w:cs="Tahoma"/>
+        </w:rPr>
+        <w:t xml:space="preserve"> </w:t>
+      </w:r>
+      <w:proofErr w:type="spellStart"/>
+      <w:r>
+        <w:rPr>
+          <w:rFonts w:ascii="Tahoma" w:hAnsi="Tahoma" w:cs="Tahoma"/>
+        </w:rPr>
+        <w:t>pravljenje</w:t>
+      </w:r>
+      <w:proofErr w:type="spellEnd"/>
+      <w:r>
+        <w:rPr>
+          <w:rFonts w:ascii="Tahoma" w:hAnsi="Tahoma" w:cs="Tahoma"/>
+        </w:rPr>
+        <w:t xml:space="preserve"> </w:t>
+      </w:r>
+      <w:proofErr w:type="spellStart"/>
+      <w:r>
+        <w:rPr>
+          <w:rFonts w:ascii="Tahoma" w:hAnsi="Tahoma" w:cs="Tahoma"/>
+        </w:rPr>
+        <w:t>nove</w:t>
+      </w:r>
+      <w:proofErr w:type="spellEnd"/>
+      <w:r>
+        <w:rPr>
+          <w:rFonts w:ascii="Tahoma" w:hAnsi="Tahoma" w:cs="Tahoma"/>
+        </w:rPr>
+        <w:t xml:space="preserve"> </w:t>
+      </w:r>
+      <w:proofErr w:type="spellStart"/>
+      <w:r>
+        <w:rPr>
+          <w:rFonts w:ascii="Tahoma" w:hAnsi="Tahoma" w:cs="Tahoma"/>
+        </w:rPr>
+        <w:t>kategorija</w:t>
+      </w:r>
+      <w:proofErr w:type="spellEnd"/>
+      <w:r>
+        <w:rPr>
+          <w:rFonts w:ascii="Tahoma" w:hAnsi="Tahoma" w:cs="Tahoma"/>
+        </w:rPr>
+        <w:t xml:space="preserve"> </w:t>
+      </w:r>
+      <w:proofErr w:type="spellStart"/>
+      <w:r>
+        <w:rPr>
+          <w:rFonts w:ascii="Tahoma" w:hAnsi="Tahoma" w:cs="Tahoma"/>
+        </w:rPr>
+        <w:t>koja</w:t>
+      </w:r>
+      <w:proofErr w:type="spellEnd"/>
+      <w:r>
+        <w:rPr>
+          <w:rFonts w:ascii="Tahoma" w:hAnsi="Tahoma" w:cs="Tahoma"/>
+        </w:rPr>
+        <w:t xml:space="preserve"> se u </w:t>
+      </w:r>
+      <w:proofErr w:type="spellStart"/>
+      <w:r>
+        <w:rPr>
+          <w:rFonts w:ascii="Tahoma" w:hAnsi="Tahoma" w:cs="Tahoma"/>
+        </w:rPr>
+        <w:t>daljem</w:t>
+      </w:r>
+      <w:proofErr w:type="spellEnd"/>
+      <w:r>
+        <w:rPr>
+          <w:rFonts w:ascii="Tahoma" w:hAnsi="Tahoma" w:cs="Tahoma"/>
+        </w:rPr>
+        <w:t xml:space="preserve"> </w:t>
+      </w:r>
+      <w:proofErr w:type="spellStart"/>
+      <w:r>
+        <w:rPr>
+          <w:rFonts w:ascii="Tahoma" w:hAnsi="Tahoma" w:cs="Tahoma"/>
+        </w:rPr>
+        <w:t>radu</w:t>
+      </w:r>
+      <w:proofErr w:type="spellEnd"/>
+      <w:r>
+        <w:rPr>
+          <w:rFonts w:ascii="Tahoma" w:hAnsi="Tahoma" w:cs="Tahoma"/>
+        </w:rPr>
+        <w:t xml:space="preserve"> </w:t>
+      </w:r>
+      <w:proofErr w:type="spellStart"/>
+      <w:r>
+        <w:rPr>
+          <w:rFonts w:ascii="Tahoma" w:hAnsi="Tahoma" w:cs="Tahoma"/>
+        </w:rPr>
+        <w:t>može</w:t>
+      </w:r>
+      <w:proofErr w:type="spellEnd"/>
+      <w:r>
+        <w:rPr>
+          <w:rFonts w:ascii="Tahoma" w:hAnsi="Tahoma" w:cs="Tahoma"/>
+        </w:rPr>
+        <w:t xml:space="preserve"> </w:t>
+      </w:r>
+      <w:proofErr w:type="spellStart"/>
+      <w:r>
+        <w:rPr>
+          <w:rFonts w:ascii="Tahoma" w:hAnsi="Tahoma" w:cs="Tahoma"/>
+        </w:rPr>
+        <w:t>koris</w:t>
+      </w:r>
+      <w:r>
+        <w:rPr>
+          <w:rFonts w:ascii="Tahoma" w:hAnsi="Tahoma" w:cs="Tahoma"/>
+        </w:rPr>
+        <w:t>t</w:t>
+      </w:r>
+      <w:r>
+        <w:rPr>
+          <w:rFonts w:ascii="Tahoma" w:hAnsi="Tahoma" w:cs="Tahoma"/>
+        </w:rPr>
+        <w:t>iti</w:t>
+      </w:r>
+      <w:proofErr w:type="spellEnd"/>
       <w:r>
         <w:rPr>
           <w:rFonts w:ascii="Tahoma" w:hAnsi="Tahoma" w:cs="Tahoma"/>
@@ -1937,13 +3268,21 @@
           <w:rFonts w:ascii="Tahoma" w:hAnsi="Tahoma" w:cs="Tahoma"/>
           <w:u w:val="single"/>
         </w:rPr>
-        <w:t>2.2 Tok doga</w:t>
-      </w:r>
+        <w:t xml:space="preserve">2.2 Tok </w:t>
+      </w:r>
+      <w:proofErr w:type="spellStart"/>
       <w:r>
         <w:rPr>
           <w:rFonts w:ascii="Tahoma" w:hAnsi="Tahoma" w:cs="Tahoma"/>
           <w:u w:val="single"/>
         </w:rPr>
+        <w:t>doga</w:t>
+      </w:r>
+      <w:r>
+        <w:rPr>
+          <w:rFonts w:ascii="Tahoma" w:hAnsi="Tahoma" w:cs="Tahoma"/>
+          <w:u w:val="single"/>
+        </w:rPr>
         <w:t>đ</w:t>
       </w:r>
       <w:r>
@@ -1954,6 +3293,7 @@
         <w:t>aja</w:t>
       </w:r>
       <w:bookmarkEnd w:id="6"/>
+      <w:proofErr w:type="spellEnd"/>
     </w:p>
     <w:p>
       <w:pPr>
@@ -1977,13 +3317,29 @@
         </w:rPr>
         <w:t xml:space="preserve">2.2.1 </w:t>
       </w:r>
-      <w:r>
-        <w:rPr>
-          <w:rFonts w:ascii="Tahoma" w:hAnsi="Tahoma" w:cs="Tahoma"/>
-        </w:rPr>
-        <w:t>Regularan tok</w:t>
+      <w:proofErr w:type="spellStart"/>
+      <w:r>
+        <w:rPr>
+          <w:rFonts w:ascii="Tahoma" w:hAnsi="Tahoma" w:cs="Tahoma"/>
+        </w:rPr>
+        <w:t>Regularan</w:t>
+      </w:r>
+      <w:proofErr w:type="spellEnd"/>
+      <w:r>
+        <w:rPr>
+          <w:rFonts w:ascii="Tahoma" w:hAnsi="Tahoma" w:cs="Tahoma"/>
+        </w:rPr>
+        <w:t xml:space="preserve"> </w:t>
+      </w:r>
+      <w:proofErr w:type="spellStart"/>
+      <w:r>
+        <w:rPr>
+          <w:rFonts w:ascii="Tahoma" w:hAnsi="Tahoma" w:cs="Tahoma"/>
+        </w:rPr>
+        <w:t>tok</w:t>
       </w:r>
       <w:bookmarkEnd w:id="7"/>
+      <w:proofErr w:type="spellEnd"/>
     </w:p>
     <w:p/>
     <w:p>
@@ -2008,8 +3364,72 @@
         <w:rPr>
           <w:rFonts w:ascii="Tahoma" w:hAnsi="Tahoma" w:cs="Tahoma"/>
         </w:rPr>
-        <w:t>Forma traži unos imena nove kategorije</w:t>
-      </w:r>
+        <w:t xml:space="preserve">Forma </w:t>
+      </w:r>
+      <w:proofErr w:type="spellStart"/>
+      <w:r>
+        <w:rPr>
+          <w:rFonts w:ascii="Tahoma" w:hAnsi="Tahoma" w:cs="Tahoma"/>
+        </w:rPr>
+        <w:t>traži</w:t>
+      </w:r>
+      <w:proofErr w:type="spellEnd"/>
+      <w:r>
+        <w:rPr>
+          <w:rFonts w:ascii="Tahoma" w:hAnsi="Tahoma" w:cs="Tahoma"/>
+        </w:rPr>
+        <w:t xml:space="preserve"> </w:t>
+      </w:r>
+      <w:proofErr w:type="spellStart"/>
+      <w:r>
+        <w:rPr>
+          <w:rFonts w:ascii="Tahoma" w:hAnsi="Tahoma" w:cs="Tahoma"/>
+        </w:rPr>
+        <w:t>unos</w:t>
+      </w:r>
+      <w:proofErr w:type="spellEnd"/>
+      <w:r>
+        <w:rPr>
+          <w:rFonts w:ascii="Tahoma" w:hAnsi="Tahoma" w:cs="Tahoma"/>
+        </w:rPr>
+        <w:t xml:space="preserve"> </w:t>
+      </w:r>
+      <w:proofErr w:type="spellStart"/>
+      <w:r>
+        <w:rPr>
+          <w:rFonts w:ascii="Tahoma" w:hAnsi="Tahoma" w:cs="Tahoma"/>
+        </w:rPr>
+        <w:t>imena</w:t>
+      </w:r>
+      <w:proofErr w:type="spellEnd"/>
+      <w:r>
+        <w:rPr>
+          <w:rFonts w:ascii="Tahoma" w:hAnsi="Tahoma" w:cs="Tahoma"/>
+        </w:rPr>
+        <w:t xml:space="preserve"> </w:t>
+      </w:r>
+      <w:proofErr w:type="spellStart"/>
+      <w:r>
+        <w:rPr>
+          <w:rFonts w:ascii="Tahoma" w:hAnsi="Tahoma" w:cs="Tahoma"/>
+        </w:rPr>
+        <w:t>nove</w:t>
+      </w:r>
+      <w:proofErr w:type="spellEnd"/>
+      <w:r>
+        <w:rPr>
+          <w:rFonts w:ascii="Tahoma" w:hAnsi="Tahoma" w:cs="Tahoma"/>
+        </w:rPr>
+        <w:t xml:space="preserve"> </w:t>
+      </w:r>
+      <w:proofErr w:type="spellStart"/>
+      <w:r>
+        <w:rPr>
+          <w:rFonts w:ascii="Tahoma" w:hAnsi="Tahoma" w:cs="Tahoma"/>
+        </w:rPr>
+        <w:t>kategorije</w:t>
+      </w:r>
+      <w:proofErr w:type="spellEnd"/>
     </w:p>
     <w:p>
       <w:pPr>
@@ -2021,14 +3441,58 @@
         <w:rPr>
           <w:rFonts w:ascii="Tahoma" w:hAnsi="Tahoma" w:cs="Tahoma"/>
         </w:rPr>
-        <w:t xml:space="preserve">2. Korisnik popunjava zadatu </w:t>
-      </w:r>
+        <w:t xml:space="preserve">2. </w:t>
+      </w:r>
+      <w:proofErr w:type="spellStart"/>
+      <w:r>
+        <w:rPr>
+          <w:rFonts w:ascii="Tahoma" w:hAnsi="Tahoma" w:cs="Tahoma"/>
+        </w:rPr>
+        <w:t>Korisnik</w:t>
+      </w:r>
+      <w:proofErr w:type="spellEnd"/>
+      <w:r>
+        <w:rPr>
+          <w:rFonts w:ascii="Tahoma" w:hAnsi="Tahoma" w:cs="Tahoma"/>
+        </w:rPr>
+        <w:t xml:space="preserve"> </w:t>
+      </w:r>
+      <w:proofErr w:type="spellStart"/>
+      <w:r>
+        <w:rPr>
+          <w:rFonts w:ascii="Tahoma" w:hAnsi="Tahoma" w:cs="Tahoma"/>
+        </w:rPr>
+        <w:t>popunjava</w:t>
+      </w:r>
+      <w:proofErr w:type="spellEnd"/>
+      <w:r>
+        <w:rPr>
+          <w:rFonts w:ascii="Tahoma" w:hAnsi="Tahoma" w:cs="Tahoma"/>
+        </w:rPr>
+        <w:t xml:space="preserve"> </w:t>
+      </w:r>
+      <w:proofErr w:type="spellStart"/>
+      <w:r>
+        <w:rPr>
+          <w:rFonts w:ascii="Tahoma" w:hAnsi="Tahoma" w:cs="Tahoma"/>
+        </w:rPr>
+        <w:t>zadatu</w:t>
+      </w:r>
+      <w:proofErr w:type="spellEnd"/>
+      <w:r>
+        <w:rPr>
+          <w:rFonts w:ascii="Tahoma" w:hAnsi="Tahoma" w:cs="Tahoma"/>
+        </w:rPr>
+        <w:t xml:space="preserve"> </w:t>
+      </w:r>
+      <w:proofErr w:type="spellStart"/>
       <w:r>
         <w:rPr>
           <w:rFonts w:ascii="Tahoma" w:hAnsi="Tahoma" w:cs="Tahoma"/>
         </w:rPr>
         <w:t>formu</w:t>
       </w:r>
+      <w:proofErr w:type="spellEnd"/>
       <w:r>
         <w:rPr>
           <w:rFonts w:ascii="Tahoma" w:hAnsi="Tahoma" w:cs="Tahoma"/>
@@ -2054,18 +3518,126 @@
         </w:rPr>
         <w:t xml:space="preserve">. </w:t>
       </w:r>
-      <w:r>
-        <w:rPr>
-          <w:rFonts w:ascii="Tahoma" w:hAnsi="Tahoma" w:cs="Tahoma"/>
-        </w:rPr>
-        <w:t xml:space="preserve">Korisnik potvrdjuje popunjenu formu klikom na dugme </w:t>
-      </w:r>
-      <w:r>
-        <w:rPr>
-          <w:rFonts w:ascii="Tahoma" w:hAnsi="Tahoma" w:cs="Tahoma"/>
-        </w:rPr>
-        <w:t>koje potvrđuje</w:t>
-      </w:r>
+      <w:proofErr w:type="spellStart"/>
+      <w:r>
+        <w:rPr>
+          <w:rFonts w:ascii="Tahoma" w:hAnsi="Tahoma" w:cs="Tahoma"/>
+        </w:rPr>
+        <w:t>Korisnik</w:t>
+      </w:r>
+      <w:proofErr w:type="spellEnd"/>
+      <w:r>
+        <w:rPr>
+          <w:rFonts w:ascii="Tahoma" w:hAnsi="Tahoma" w:cs="Tahoma"/>
+        </w:rPr>
+        <w:t xml:space="preserve"> </w:t>
+      </w:r>
+      <w:proofErr w:type="spellStart"/>
+      <w:r>
+        <w:rPr>
+          <w:rFonts w:ascii="Tahoma" w:hAnsi="Tahoma" w:cs="Tahoma"/>
+        </w:rPr>
+        <w:t>potvrdjuje</w:t>
+      </w:r>
+      <w:proofErr w:type="spellEnd"/>
+      <w:r>
+        <w:rPr>
+          <w:rFonts w:ascii="Tahoma" w:hAnsi="Tahoma" w:cs="Tahoma"/>
+        </w:rPr>
+        <w:t xml:space="preserve"> </w:t>
+      </w:r>
+      <w:proofErr w:type="spellStart"/>
+      <w:r>
+        <w:rPr>
+          <w:rFonts w:ascii="Tahoma" w:hAnsi="Tahoma" w:cs="Tahoma"/>
+        </w:rPr>
+        <w:t>popunjenu</w:t>
+      </w:r>
+      <w:proofErr w:type="spellEnd"/>
+      <w:r>
+        <w:rPr>
+          <w:rFonts w:ascii="Tahoma" w:hAnsi="Tahoma" w:cs="Tahoma"/>
+        </w:rPr>
+        <w:t xml:space="preserve"> </w:t>
+      </w:r>
+      <w:proofErr w:type="spellStart"/>
+      <w:r>
+        <w:rPr>
+          <w:rFonts w:ascii="Tahoma" w:hAnsi="Tahoma" w:cs="Tahoma"/>
+        </w:rPr>
+        <w:t>formu</w:t>
+      </w:r>
+      <w:proofErr w:type="spellEnd"/>
+      <w:r>
+        <w:rPr>
+          <w:rFonts w:ascii="Tahoma" w:hAnsi="Tahoma" w:cs="Tahoma"/>
+        </w:rPr>
+        <w:t xml:space="preserve"> </w:t>
+      </w:r>
+      <w:proofErr w:type="spellStart"/>
+      <w:r>
+        <w:rPr>
+          <w:rFonts w:ascii="Tahoma" w:hAnsi="Tahoma" w:cs="Tahoma"/>
+        </w:rPr>
+        <w:t>klikom</w:t>
+      </w:r>
+      <w:proofErr w:type="spellEnd"/>
+      <w:r>
+        <w:rPr>
+          <w:rFonts w:ascii="Tahoma" w:hAnsi="Tahoma" w:cs="Tahoma"/>
+        </w:rPr>
+        <w:t xml:space="preserve"> </w:t>
+      </w:r>
+      <w:proofErr w:type="spellStart"/>
+      <w:r>
+        <w:rPr>
+          <w:rFonts w:ascii="Tahoma" w:hAnsi="Tahoma" w:cs="Tahoma"/>
+        </w:rPr>
+        <w:t>na</w:t>
+      </w:r>
+      <w:proofErr w:type="spellEnd"/>
+      <w:r>
+        <w:rPr>
+          <w:rFonts w:ascii="Tahoma" w:hAnsi="Tahoma" w:cs="Tahoma"/>
+        </w:rPr>
+        <w:t xml:space="preserve"> </w:t>
+      </w:r>
+      <w:proofErr w:type="spellStart"/>
+      <w:r>
+        <w:rPr>
+          <w:rFonts w:ascii="Tahoma" w:hAnsi="Tahoma" w:cs="Tahoma"/>
+        </w:rPr>
+        <w:t>dugme</w:t>
+      </w:r>
+      <w:proofErr w:type="spellEnd"/>
+      <w:r>
+        <w:rPr>
+          <w:rFonts w:ascii="Tahoma" w:hAnsi="Tahoma" w:cs="Tahoma"/>
+        </w:rPr>
+        <w:t xml:space="preserve"> </w:t>
+      </w:r>
+      <w:proofErr w:type="spellStart"/>
+      <w:r>
+        <w:rPr>
+          <w:rFonts w:ascii="Tahoma" w:hAnsi="Tahoma" w:cs="Tahoma"/>
+        </w:rPr>
+        <w:t>koje</w:t>
+      </w:r>
+      <w:proofErr w:type="spellEnd"/>
+      <w:r>
+        <w:rPr>
+          <w:rFonts w:ascii="Tahoma" w:hAnsi="Tahoma" w:cs="Tahoma"/>
+        </w:rPr>
+        <w:t xml:space="preserve"> </w:t>
+      </w:r>
+      <w:proofErr w:type="spellStart"/>
+      <w:r>
+        <w:rPr>
+          <w:rFonts w:ascii="Tahoma" w:hAnsi="Tahoma" w:cs="Tahoma"/>
+        </w:rPr>
+        <w:t>potvrđuje</w:t>
+      </w:r>
+      <w:proofErr w:type="spellEnd"/>
       <w:r>
         <w:rPr>
           <w:rFonts w:ascii="Tahoma" w:hAnsi="Tahoma" w:cs="Tahoma"/>
@@ -2091,30 +3663,76 @@
         </w:rPr>
         <w:t xml:space="preserve">. </w:t>
       </w:r>
-      <w:r>
-        <w:rPr>
-          <w:rFonts w:ascii="Tahoma" w:hAnsi="Tahoma" w:cs="Tahoma"/>
-        </w:rPr>
-        <w:t xml:space="preserve">Sistem proverava </w:t>
-      </w:r>
-      <w:r>
-        <w:rPr>
-          <w:rFonts w:ascii="Tahoma" w:hAnsi="Tahoma" w:cs="Tahoma"/>
-        </w:rPr>
-        <w:t>jedinstvenost imena</w:t>
-      </w:r>
-      <w:r>
-        <w:rPr>
-          <w:rFonts w:ascii="Tahoma" w:hAnsi="Tahoma" w:cs="Tahoma"/>
-        </w:rPr>
-        <w:t xml:space="preserve"> </w:t>
-      </w:r>
-      <w:r>
-        <w:rPr>
-          <w:rFonts w:ascii="Tahoma" w:hAnsi="Tahoma" w:cs="Tahoma"/>
-        </w:rPr>
-        <w:t>unite kategorije</w:t>
-      </w:r>
+      <w:proofErr w:type="spellStart"/>
+      <w:r>
+        <w:rPr>
+          <w:rFonts w:ascii="Tahoma" w:hAnsi="Tahoma" w:cs="Tahoma"/>
+        </w:rPr>
+        <w:t>Sistem</w:t>
+      </w:r>
+      <w:proofErr w:type="spellEnd"/>
+      <w:r>
+        <w:rPr>
+          <w:rFonts w:ascii="Tahoma" w:hAnsi="Tahoma" w:cs="Tahoma"/>
+        </w:rPr>
+        <w:t xml:space="preserve"> </w:t>
+      </w:r>
+      <w:proofErr w:type="spellStart"/>
+      <w:r>
+        <w:rPr>
+          <w:rFonts w:ascii="Tahoma" w:hAnsi="Tahoma" w:cs="Tahoma"/>
+        </w:rPr>
+        <w:t>proverava</w:t>
+      </w:r>
+      <w:proofErr w:type="spellEnd"/>
+      <w:r>
+        <w:rPr>
+          <w:rFonts w:ascii="Tahoma" w:hAnsi="Tahoma" w:cs="Tahoma"/>
+        </w:rPr>
+        <w:t xml:space="preserve"> </w:t>
+      </w:r>
+      <w:proofErr w:type="spellStart"/>
+      <w:r>
+        <w:rPr>
+          <w:rFonts w:ascii="Tahoma" w:hAnsi="Tahoma" w:cs="Tahoma"/>
+        </w:rPr>
+        <w:t>jedinstvenost</w:t>
+      </w:r>
+      <w:proofErr w:type="spellEnd"/>
+      <w:r>
+        <w:rPr>
+          <w:rFonts w:ascii="Tahoma" w:hAnsi="Tahoma" w:cs="Tahoma"/>
+        </w:rPr>
+        <w:t xml:space="preserve"> </w:t>
+      </w:r>
+      <w:proofErr w:type="spellStart"/>
+      <w:r>
+        <w:rPr>
+          <w:rFonts w:ascii="Tahoma" w:hAnsi="Tahoma" w:cs="Tahoma"/>
+        </w:rPr>
+        <w:t>imena</w:t>
+      </w:r>
+      <w:proofErr w:type="spellEnd"/>
+      <w:r>
+        <w:rPr>
+          <w:rFonts w:ascii="Tahoma" w:hAnsi="Tahoma" w:cs="Tahoma"/>
+        </w:rPr>
+        <w:t xml:space="preserve"> </w:t>
+      </w:r>
+      <w:r>
+        <w:rPr>
+          <w:rFonts w:ascii="Tahoma" w:hAnsi="Tahoma" w:cs="Tahoma"/>
+        </w:rPr>
+        <w:t xml:space="preserve">unite </w:t>
+      </w:r>
+      <w:proofErr w:type="spellStart"/>
+      <w:r>
+        <w:rPr>
+          <w:rFonts w:ascii="Tahoma" w:hAnsi="Tahoma" w:cs="Tahoma"/>
+        </w:rPr>
+        <w:t>kategorije</w:t>
+      </w:r>
+      <w:proofErr w:type="spellEnd"/>
     </w:p>
     <w:p>
       <w:pPr>
@@ -2134,17 +3752,40 @@
         </w:rPr>
         <w:t xml:space="preserve">. </w:t>
       </w:r>
-      <w:r>
-        <w:rPr>
-          <w:rFonts w:ascii="Tahoma" w:hAnsi="Tahoma" w:cs="Tahoma"/>
-        </w:rPr>
-        <w:t xml:space="preserve">Sistem </w:t>
-      </w:r>
-      <w:r>
-        <w:rPr>
-          <w:rFonts w:ascii="Tahoma" w:hAnsi="Tahoma" w:cs="Tahoma"/>
-        </w:rPr>
-        <w:t>ubacuje nov</w:t>
+      <w:proofErr w:type="spellStart"/>
+      <w:r>
+        <w:rPr>
+          <w:rFonts w:ascii="Tahoma" w:hAnsi="Tahoma" w:cs="Tahoma"/>
+        </w:rPr>
+        <w:t>Sistem</w:t>
+      </w:r>
+      <w:proofErr w:type="spellEnd"/>
+      <w:r>
+        <w:rPr>
+          <w:rFonts w:ascii="Tahoma" w:hAnsi="Tahoma" w:cs="Tahoma"/>
+        </w:rPr>
+        <w:t xml:space="preserve"> </w:t>
+      </w:r>
+      <w:proofErr w:type="spellStart"/>
+      <w:r>
+        <w:rPr>
+          <w:rFonts w:ascii="Tahoma" w:hAnsi="Tahoma" w:cs="Tahoma"/>
+        </w:rPr>
+        <w:t>ubacuje</w:t>
+      </w:r>
+      <w:proofErr w:type="spellEnd"/>
+      <w:r>
+        <w:rPr>
+          <w:rFonts w:ascii="Tahoma" w:hAnsi="Tahoma" w:cs="Tahoma"/>
+        </w:rPr>
+        <w:t xml:space="preserve"> </w:t>
+      </w:r>
+      <w:proofErr w:type="spellStart"/>
+      <w:r>
+        <w:rPr>
+          <w:rFonts w:ascii="Tahoma" w:hAnsi="Tahoma" w:cs="Tahoma"/>
+        </w:rPr>
+        <w:t>nov</w:t>
       </w:r>
       <w:r>
         <w:rPr>
@@ -2152,18 +3793,21 @@
         </w:rPr>
         <w:t>u</w:t>
       </w:r>
-      <w:r>
-        <w:rPr>
-          <w:rFonts w:ascii="Tahoma" w:hAnsi="Tahoma" w:cs="Tahoma"/>
-        </w:rPr>
-        <w:t xml:space="preserve"> </w:t>
-      </w:r>
+      <w:proofErr w:type="spellEnd"/>
+      <w:r>
+        <w:rPr>
+          <w:rFonts w:ascii="Tahoma" w:hAnsi="Tahoma" w:cs="Tahoma"/>
+        </w:rPr>
+        <w:t xml:space="preserve"> </w:t>
+      </w:r>
+      <w:proofErr w:type="spellStart"/>
       <w:r>
         <w:rPr>
           <w:rFonts w:ascii="Tahoma" w:hAnsi="Tahoma" w:cs="Tahoma"/>
         </w:rPr>
         <w:t>kategoriju</w:t>
       </w:r>
+      <w:proofErr w:type="spellEnd"/>
       <w:r>
         <w:rPr>
           <w:rFonts w:ascii="Tahoma" w:hAnsi="Tahoma" w:cs="Tahoma"/>
@@ -2176,12 +3820,28 @@
         </w:rPr>
         <w:t xml:space="preserve">u </w:t>
       </w:r>
-      <w:r>
-        <w:rPr>
-          <w:rFonts w:ascii="Tahoma" w:hAnsi="Tahoma" w:cs="Tahoma"/>
-        </w:rPr>
-        <w:t>bazu podataka</w:t>
-      </w:r>
+      <w:proofErr w:type="spellStart"/>
+      <w:r>
+        <w:rPr>
+          <w:rFonts w:ascii="Tahoma" w:hAnsi="Tahoma" w:cs="Tahoma"/>
+        </w:rPr>
+        <w:t>bazu</w:t>
+      </w:r>
+      <w:proofErr w:type="spellEnd"/>
+      <w:r>
+        <w:rPr>
+          <w:rFonts w:ascii="Tahoma" w:hAnsi="Tahoma" w:cs="Tahoma"/>
+        </w:rPr>
+        <w:t xml:space="preserve"> </w:t>
+      </w:r>
+      <w:proofErr w:type="spellStart"/>
+      <w:r>
+        <w:rPr>
+          <w:rFonts w:ascii="Tahoma" w:hAnsi="Tahoma" w:cs="Tahoma"/>
+        </w:rPr>
+        <w:t>podataka</w:t>
+      </w:r>
+      <w:proofErr w:type="spellEnd"/>
     </w:p>
     <w:p>
       <w:pPr>
@@ -2212,13 +3872,29 @@
         <w:lastRenderedPageBreak/>
         <w:t xml:space="preserve">2.2.2 </w:t>
       </w:r>
-      <w:r>
-        <w:rPr>
-          <w:rFonts w:ascii="Tahoma" w:hAnsi="Tahoma" w:cs="Tahoma"/>
-        </w:rPr>
-        <w:t>Alternativni tokovi</w:t>
+      <w:proofErr w:type="spellStart"/>
+      <w:r>
+        <w:rPr>
+          <w:rFonts w:ascii="Tahoma" w:hAnsi="Tahoma" w:cs="Tahoma"/>
+        </w:rPr>
+        <w:t>Alternativni</w:t>
+      </w:r>
+      <w:proofErr w:type="spellEnd"/>
+      <w:r>
+        <w:rPr>
+          <w:rFonts w:ascii="Tahoma" w:hAnsi="Tahoma" w:cs="Tahoma"/>
+        </w:rPr>
+        <w:t xml:space="preserve"> </w:t>
+      </w:r>
+      <w:proofErr w:type="spellStart"/>
+      <w:r>
+        <w:rPr>
+          <w:rFonts w:ascii="Tahoma" w:hAnsi="Tahoma" w:cs="Tahoma"/>
+        </w:rPr>
+        <w:t>tokovi</w:t>
       </w:r>
       <w:bookmarkEnd w:id="8"/>
+      <w:proofErr w:type="spellEnd"/>
     </w:p>
     <w:p>
       <w:pPr>
@@ -2249,26 +3925,113 @@
         <w:rPr>
           <w:rFonts w:ascii="Tahoma" w:hAnsi="Tahoma" w:cs="Tahoma"/>
         </w:rPr>
-        <w:t xml:space="preserve"> Sistem vraca korisnika na formu </w:t>
-      </w:r>
+        <w:t xml:space="preserve"> </w:t>
+      </w:r>
+      <w:proofErr w:type="spellStart"/>
+      <w:r>
+        <w:rPr>
+          <w:rFonts w:ascii="Tahoma" w:hAnsi="Tahoma" w:cs="Tahoma"/>
+        </w:rPr>
+        <w:t>Sistem</w:t>
+      </w:r>
+      <w:proofErr w:type="spellEnd"/>
+      <w:r>
+        <w:rPr>
+          <w:rFonts w:ascii="Tahoma" w:hAnsi="Tahoma" w:cs="Tahoma"/>
+        </w:rPr>
+        <w:t xml:space="preserve"> </w:t>
+      </w:r>
+      <w:proofErr w:type="spellStart"/>
+      <w:r>
+        <w:rPr>
+          <w:rFonts w:ascii="Tahoma" w:hAnsi="Tahoma" w:cs="Tahoma"/>
+        </w:rPr>
+        <w:t>vraca</w:t>
+      </w:r>
+      <w:proofErr w:type="spellEnd"/>
+      <w:r>
+        <w:rPr>
+          <w:rFonts w:ascii="Tahoma" w:hAnsi="Tahoma" w:cs="Tahoma"/>
+        </w:rPr>
+        <w:t xml:space="preserve"> </w:t>
+      </w:r>
+      <w:proofErr w:type="spellStart"/>
+      <w:r>
+        <w:rPr>
+          <w:rFonts w:ascii="Tahoma" w:hAnsi="Tahoma" w:cs="Tahoma"/>
+        </w:rPr>
+        <w:t>korisnika</w:t>
+      </w:r>
+      <w:proofErr w:type="spellEnd"/>
+      <w:r>
+        <w:rPr>
+          <w:rFonts w:ascii="Tahoma" w:hAnsi="Tahoma" w:cs="Tahoma"/>
+        </w:rPr>
+        <w:t xml:space="preserve"> </w:t>
+      </w:r>
+      <w:r>
+        <w:rPr>
+          <w:rFonts w:ascii="Tahoma" w:hAnsi="Tahoma" w:cs="Tahoma"/>
+        </w:rPr>
+        <w:t xml:space="preserve">u </w:t>
+      </w:r>
+      <w:proofErr w:type="spellStart"/>
+      <w:r>
+        <w:rPr>
+          <w:rFonts w:ascii="Tahoma" w:hAnsi="Tahoma" w:cs="Tahoma"/>
+        </w:rPr>
+        <w:t>korak</w:t>
+      </w:r>
+      <w:proofErr w:type="spellEnd"/>
+      <w:r>
+        <w:rPr>
+          <w:rFonts w:ascii="Tahoma" w:hAnsi="Tahoma" w:cs="Tahoma"/>
+        </w:rPr>
+        <w:t xml:space="preserve"> 2 </w:t>
+      </w:r>
+      <w:proofErr w:type="spellStart"/>
       <w:r>
         <w:rPr>
           <w:rFonts w:ascii="Tahoma" w:hAnsi="Tahoma" w:cs="Tahoma"/>
         </w:rPr>
         <w:t>i</w:t>
       </w:r>
-      <w:r>
-        <w:rPr>
-          <w:rFonts w:ascii="Tahoma" w:hAnsi="Tahoma" w:cs="Tahoma"/>
-        </w:rPr>
-        <w:t xml:space="preserve"> obaveštava ga da </w:t>
-      </w:r>
-      <w:r>
-        <w:rPr>
-          <w:rFonts w:ascii="Tahoma" w:hAnsi="Tahoma" w:cs="Tahoma"/>
-        </w:rPr>
-        <w:t xml:space="preserve">već </w:t>
-      </w:r>
+      <w:proofErr w:type="spellEnd"/>
+      <w:r>
+        <w:rPr>
+          <w:rFonts w:ascii="Tahoma" w:hAnsi="Tahoma" w:cs="Tahoma"/>
+        </w:rPr>
+        <w:t xml:space="preserve"> ob</w:t>
+      </w:r>
+      <w:proofErr w:type="spellStart"/>
+      <w:r>
+        <w:rPr>
+          <w:rFonts w:ascii="Tahoma" w:hAnsi="Tahoma" w:cs="Tahoma"/>
+        </w:rPr>
+        <w:t>aveštava</w:t>
+      </w:r>
+      <w:proofErr w:type="spellEnd"/>
+      <w:r>
+        <w:rPr>
+          <w:rFonts w:ascii="Tahoma" w:hAnsi="Tahoma" w:cs="Tahoma"/>
+        </w:rPr>
+        <w:t xml:space="preserve"> ga da </w:t>
+      </w:r>
+      <w:proofErr w:type="spellStart"/>
+      <w:r>
+        <w:rPr>
+          <w:rFonts w:ascii="Tahoma" w:hAnsi="Tahoma" w:cs="Tahoma"/>
+        </w:rPr>
+        <w:t>već</w:t>
+      </w:r>
+      <w:proofErr w:type="spellEnd"/>
+      <w:r>
+        <w:rPr>
+          <w:rFonts w:ascii="Tahoma" w:hAnsi="Tahoma" w:cs="Tahoma"/>
+        </w:rPr>
+        <w:t xml:space="preserve"> </w:t>
+      </w:r>
+      <w:proofErr w:type="spellStart"/>
       <w:r>
         <w:rPr>
           <w:rFonts w:ascii="Tahoma" w:hAnsi="Tahoma" w:cs="Tahoma"/>
@@ -2279,7 +4042,70 @@
         <w:rPr>
           <w:rFonts w:ascii="Tahoma" w:hAnsi="Tahoma" w:cs="Tahoma"/>
         </w:rPr>
-        <w:t>i kategorija sa takvim imenom.</w:t>
+        <w:t>i</w:t>
+      </w:r>
+      <w:proofErr w:type="spellEnd"/>
+      <w:r>
+        <w:rPr>
+          <w:rFonts w:ascii="Tahoma" w:hAnsi="Tahoma" w:cs="Tahoma"/>
+        </w:rPr>
+        <w:t xml:space="preserve"> </w:t>
+      </w:r>
+      <w:proofErr w:type="spellStart"/>
+      <w:r>
+        <w:rPr>
+          <w:rFonts w:ascii="Tahoma" w:hAnsi="Tahoma" w:cs="Tahoma"/>
+        </w:rPr>
+        <w:t>kategorija</w:t>
+      </w:r>
+      <w:proofErr w:type="spellEnd"/>
+      <w:r>
+        <w:rPr>
+          <w:rFonts w:ascii="Tahoma" w:hAnsi="Tahoma" w:cs="Tahoma"/>
+        </w:rPr>
+        <w:t xml:space="preserve"> </w:t>
+      </w:r>
+      <w:proofErr w:type="spellStart"/>
+      <w:r>
+        <w:rPr>
+          <w:rFonts w:ascii="Tahoma" w:hAnsi="Tahoma" w:cs="Tahoma"/>
+        </w:rPr>
+        <w:t>sa</w:t>
+      </w:r>
+      <w:proofErr w:type="spellEnd"/>
+      <w:r>
+        <w:rPr>
+          <w:rFonts w:ascii="Tahoma" w:hAnsi="Tahoma" w:cs="Tahoma"/>
+        </w:rPr>
+        <w:t xml:space="preserve"> </w:t>
+      </w:r>
+      <w:proofErr w:type="spellStart"/>
+      <w:r>
+        <w:rPr>
+          <w:rFonts w:ascii="Tahoma" w:hAnsi="Tahoma" w:cs="Tahoma"/>
+        </w:rPr>
+        <w:t>takvim</w:t>
+      </w:r>
+      <w:proofErr w:type="spellEnd"/>
+      <w:r>
+        <w:rPr>
+          <w:rFonts w:ascii="Tahoma" w:hAnsi="Tahoma" w:cs="Tahoma"/>
+        </w:rPr>
+        <w:t xml:space="preserve"> </w:t>
+      </w:r>
+      <w:proofErr w:type="spellStart"/>
+      <w:r>
+        <w:rPr>
+          <w:rFonts w:ascii="Tahoma" w:hAnsi="Tahoma" w:cs="Tahoma"/>
+        </w:rPr>
+        <w:t>imenom</w:t>
+      </w:r>
+      <w:proofErr w:type="spellEnd"/>
+      <w:r>
+        <w:rPr>
+          <w:rFonts w:ascii="Tahoma" w:hAnsi="Tahoma" w:cs="Tahoma"/>
+        </w:rPr>
+        <w:t>.</w:t>
       </w:r>
     </w:p>
     <w:p>
@@ -2303,9 +4129,18 @@
           <w:rFonts w:ascii="Tahoma" w:hAnsi="Tahoma" w:cs="Tahoma"/>
           <w:u w:val="single"/>
         </w:rPr>
-        <w:t>2.3 Preduslovi</w:t>
+        <w:t xml:space="preserve">2.3 </w:t>
+      </w:r>
+      <w:proofErr w:type="spellStart"/>
+      <w:r>
+        <w:rPr>
+          <w:rFonts w:ascii="Tahoma" w:hAnsi="Tahoma" w:cs="Tahoma"/>
+          <w:u w:val="single"/>
+        </w:rPr>
+        <w:t>Preduslovi</w:t>
       </w:r>
       <w:bookmarkEnd w:id="9"/>
+      <w:proofErr w:type="spellEnd"/>
     </w:p>
     <w:p>
       <w:pPr>
@@ -2313,11 +4148,117 @@
           <w:rFonts w:ascii="Tahoma" w:hAnsi="Tahoma" w:cs="Tahoma"/>
         </w:rPr>
       </w:pPr>
-      <w:r>
-        <w:rPr>
-          <w:rFonts w:ascii="Tahoma" w:hAnsi="Tahoma" w:cs="Tahoma"/>
-        </w:rPr>
-        <w:t>Korisnik je ulogovan i ima privilegije moderatora ili admina.</w:t>
+      <w:proofErr w:type="spellStart"/>
+      <w:r>
+        <w:rPr>
+          <w:rFonts w:ascii="Tahoma" w:hAnsi="Tahoma" w:cs="Tahoma"/>
+        </w:rPr>
+        <w:t>Korisnik</w:t>
+      </w:r>
+      <w:proofErr w:type="spellEnd"/>
+      <w:r>
+        <w:rPr>
+          <w:rFonts w:ascii="Tahoma" w:hAnsi="Tahoma" w:cs="Tahoma"/>
+        </w:rPr>
+        <w:t xml:space="preserve"> je </w:t>
+      </w:r>
+      <w:proofErr w:type="spellStart"/>
+      <w:r>
+        <w:rPr>
+          <w:rFonts w:ascii="Tahoma" w:hAnsi="Tahoma" w:cs="Tahoma"/>
+        </w:rPr>
+        <w:t>ulogovan</w:t>
+      </w:r>
+      <w:proofErr w:type="spellEnd"/>
+      <w:r>
+        <w:rPr>
+          <w:rFonts w:ascii="Tahoma" w:hAnsi="Tahoma" w:cs="Tahoma"/>
+        </w:rPr>
+        <w:t xml:space="preserve"> </w:t>
+      </w:r>
+      <w:proofErr w:type="spellStart"/>
+      <w:r>
+        <w:rPr>
+          <w:rFonts w:ascii="Tahoma" w:hAnsi="Tahoma" w:cs="Tahoma"/>
+        </w:rPr>
+        <w:t>i</w:t>
+      </w:r>
+      <w:proofErr w:type="spellEnd"/>
+      <w:r>
+        <w:rPr>
+          <w:rFonts w:ascii="Tahoma" w:hAnsi="Tahoma" w:cs="Tahoma"/>
+        </w:rPr>
+        <w:t xml:space="preserve"> </w:t>
+      </w:r>
+      <w:proofErr w:type="spellStart"/>
+      <w:r>
+        <w:rPr>
+          <w:rFonts w:ascii="Tahoma" w:hAnsi="Tahoma" w:cs="Tahoma"/>
+        </w:rPr>
+        <w:t>ima</w:t>
+      </w:r>
+      <w:proofErr w:type="spellEnd"/>
+      <w:r>
+        <w:rPr>
+          <w:rFonts w:ascii="Tahoma" w:hAnsi="Tahoma" w:cs="Tahoma"/>
+        </w:rPr>
+        <w:t xml:space="preserve"> </w:t>
+      </w:r>
+      <w:proofErr w:type="spellStart"/>
+      <w:r>
+        <w:rPr>
+          <w:rFonts w:ascii="Tahoma" w:hAnsi="Tahoma" w:cs="Tahoma"/>
+        </w:rPr>
+        <w:t>privilegije</w:t>
+      </w:r>
+      <w:proofErr w:type="spellEnd"/>
+      <w:r>
+        <w:rPr>
+          <w:rFonts w:ascii="Tahoma" w:hAnsi="Tahoma" w:cs="Tahoma"/>
+        </w:rPr>
+        <w:t xml:space="preserve"> </w:t>
+      </w:r>
+      <w:proofErr w:type="spellStart"/>
+      <w:r>
+        <w:rPr>
+          <w:rFonts w:ascii="Tahoma" w:hAnsi="Tahoma" w:cs="Tahoma"/>
+        </w:rPr>
+        <w:t>moderatora</w:t>
+      </w:r>
+      <w:proofErr w:type="spellEnd"/>
+      <w:r>
+        <w:rPr>
+          <w:rFonts w:ascii="Tahoma" w:hAnsi="Tahoma" w:cs="Tahoma"/>
+        </w:rPr>
+        <w:t xml:space="preserve"> </w:t>
+      </w:r>
+      <w:proofErr w:type="spellStart"/>
+      <w:r>
+        <w:rPr>
+          <w:rFonts w:ascii="Tahoma" w:hAnsi="Tahoma" w:cs="Tahoma"/>
+        </w:rPr>
+        <w:t>ili</w:t>
+      </w:r>
+      <w:proofErr w:type="spellEnd"/>
+      <w:r>
+        <w:rPr>
+          <w:rFonts w:ascii="Tahoma" w:hAnsi="Tahoma" w:cs="Tahoma"/>
+        </w:rPr>
+        <w:t xml:space="preserve"> </w:t>
+      </w:r>
+      <w:proofErr w:type="spellStart"/>
+      <w:r>
+        <w:rPr>
+          <w:rFonts w:ascii="Tahoma" w:hAnsi="Tahoma" w:cs="Tahoma"/>
+        </w:rPr>
+        <w:t>admina</w:t>
+      </w:r>
+      <w:proofErr w:type="spellEnd"/>
+      <w:r>
+        <w:rPr>
+          <w:rFonts w:ascii="Tahoma" w:hAnsi="Tahoma" w:cs="Tahoma"/>
+        </w:rPr>
+        <w:t>.</w:t>
       </w:r>
     </w:p>
     <w:p>
@@ -2341,9 +4282,18 @@
           <w:rFonts w:ascii="Tahoma" w:hAnsi="Tahoma" w:cs="Tahoma"/>
           <w:u w:val="single"/>
         </w:rPr>
-        <w:t>2.4 Posledice</w:t>
+        <w:t xml:space="preserve">2.4 </w:t>
+      </w:r>
+      <w:proofErr w:type="spellStart"/>
+      <w:r>
+        <w:rPr>
+          <w:rFonts w:ascii="Tahoma" w:hAnsi="Tahoma" w:cs="Tahoma"/>
+          <w:u w:val="single"/>
+        </w:rPr>
+        <w:t>Posledice</w:t>
       </w:r>
       <w:bookmarkEnd w:id="10"/>
+      <w:proofErr w:type="spellEnd"/>
     </w:p>
     <w:p>
       <w:pPr>
@@ -2355,7 +4305,175 @@
         <w:rPr>
           <w:rFonts w:ascii="Tahoma" w:hAnsi="Tahoma" w:cs="Tahoma"/>
         </w:rPr>
-        <w:t>Nova kategorija će biti uneta u bazu i moćiće da se koristi za kategorizaciju sadržaja u daljem radu.</w:t>
+        <w:t xml:space="preserve">Nova </w:t>
+      </w:r>
+      <w:proofErr w:type="spellStart"/>
+      <w:r>
+        <w:rPr>
+          <w:rFonts w:ascii="Tahoma" w:hAnsi="Tahoma" w:cs="Tahoma"/>
+        </w:rPr>
+        <w:t>kategorija</w:t>
+      </w:r>
+      <w:proofErr w:type="spellEnd"/>
+      <w:r>
+        <w:rPr>
+          <w:rFonts w:ascii="Tahoma" w:hAnsi="Tahoma" w:cs="Tahoma"/>
+        </w:rPr>
+        <w:t xml:space="preserve"> </w:t>
+      </w:r>
+      <w:proofErr w:type="spellStart"/>
+      <w:r>
+        <w:rPr>
+          <w:rFonts w:ascii="Tahoma" w:hAnsi="Tahoma" w:cs="Tahoma"/>
+        </w:rPr>
+        <w:t>će</w:t>
+      </w:r>
+      <w:proofErr w:type="spellEnd"/>
+      <w:r>
+        <w:rPr>
+          <w:rFonts w:ascii="Tahoma" w:hAnsi="Tahoma" w:cs="Tahoma"/>
+        </w:rPr>
+        <w:t xml:space="preserve"> </w:t>
+      </w:r>
+      <w:proofErr w:type="spellStart"/>
+      <w:r>
+        <w:rPr>
+          <w:rFonts w:ascii="Tahoma" w:hAnsi="Tahoma" w:cs="Tahoma"/>
+        </w:rPr>
+        <w:t>biti</w:t>
+      </w:r>
+      <w:proofErr w:type="spellEnd"/>
+      <w:r>
+        <w:rPr>
+          <w:rFonts w:ascii="Tahoma" w:hAnsi="Tahoma" w:cs="Tahoma"/>
+        </w:rPr>
+        <w:t xml:space="preserve"> </w:t>
+      </w:r>
+      <w:proofErr w:type="spellStart"/>
+      <w:r>
+        <w:rPr>
+          <w:rFonts w:ascii="Tahoma" w:hAnsi="Tahoma" w:cs="Tahoma"/>
+        </w:rPr>
+        <w:t>uneta</w:t>
+      </w:r>
+      <w:proofErr w:type="spellEnd"/>
+      <w:r>
+        <w:rPr>
+          <w:rFonts w:ascii="Tahoma" w:hAnsi="Tahoma" w:cs="Tahoma"/>
+        </w:rPr>
+        <w:t xml:space="preserve"> u </w:t>
+      </w:r>
+      <w:proofErr w:type="spellStart"/>
+      <w:r>
+        <w:rPr>
+          <w:rFonts w:ascii="Tahoma" w:hAnsi="Tahoma" w:cs="Tahoma"/>
+        </w:rPr>
+        <w:t>bazu</w:t>
+      </w:r>
+      <w:proofErr w:type="spellEnd"/>
+      <w:r>
+        <w:rPr>
+          <w:rFonts w:ascii="Tahoma" w:hAnsi="Tahoma" w:cs="Tahoma"/>
+        </w:rPr>
+        <w:t xml:space="preserve"> </w:t>
+      </w:r>
+      <w:proofErr w:type="spellStart"/>
+      <w:r>
+        <w:rPr>
+          <w:rFonts w:ascii="Tahoma" w:hAnsi="Tahoma" w:cs="Tahoma"/>
+        </w:rPr>
+        <w:t>i</w:t>
+      </w:r>
+      <w:proofErr w:type="spellEnd"/>
+      <w:r>
+        <w:rPr>
+          <w:rFonts w:ascii="Tahoma" w:hAnsi="Tahoma" w:cs="Tahoma"/>
+        </w:rPr>
+        <w:t xml:space="preserve"> </w:t>
+      </w:r>
+      <w:proofErr w:type="spellStart"/>
+      <w:r>
+        <w:rPr>
+          <w:rFonts w:ascii="Tahoma" w:hAnsi="Tahoma" w:cs="Tahoma"/>
+        </w:rPr>
+        <w:t>moćiće</w:t>
+      </w:r>
+      <w:proofErr w:type="spellEnd"/>
+      <w:r>
+        <w:rPr>
+          <w:rFonts w:ascii="Tahoma" w:hAnsi="Tahoma" w:cs="Tahoma"/>
+        </w:rPr>
+        <w:t xml:space="preserve"> da se </w:t>
+      </w:r>
+      <w:proofErr w:type="spellStart"/>
+      <w:r>
+        <w:rPr>
+          <w:rFonts w:ascii="Tahoma" w:hAnsi="Tahoma" w:cs="Tahoma"/>
+        </w:rPr>
+        <w:t>koristi</w:t>
+      </w:r>
+      <w:proofErr w:type="spellEnd"/>
+      <w:r>
+        <w:rPr>
+          <w:rFonts w:ascii="Tahoma" w:hAnsi="Tahoma" w:cs="Tahoma"/>
+        </w:rPr>
+        <w:t xml:space="preserve"> za </w:t>
+      </w:r>
+      <w:proofErr w:type="spellStart"/>
+      <w:r>
+        <w:rPr>
+          <w:rFonts w:ascii="Tahoma" w:hAnsi="Tahoma" w:cs="Tahoma"/>
+        </w:rPr>
+        <w:t>kategorizaciju</w:t>
+      </w:r>
+      <w:proofErr w:type="spellEnd"/>
+      <w:r>
+        <w:rPr>
+          <w:rFonts w:ascii="Tahoma" w:hAnsi="Tahoma" w:cs="Tahoma"/>
+        </w:rPr>
+        <w:t xml:space="preserve"> </w:t>
+      </w:r>
+      <w:proofErr w:type="spellStart"/>
+      <w:r>
+        <w:rPr>
+          <w:rFonts w:ascii="Tahoma" w:hAnsi="Tahoma" w:cs="Tahoma"/>
+        </w:rPr>
+        <w:t>sadržaja</w:t>
+      </w:r>
+      <w:proofErr w:type="spellEnd"/>
+      <w:r>
+        <w:rPr>
+          <w:rFonts w:ascii="Tahoma" w:hAnsi="Tahoma" w:cs="Tahoma"/>
+        </w:rPr>
+        <w:t xml:space="preserve"> u </w:t>
+      </w:r>
+      <w:proofErr w:type="spellStart"/>
+      <w:r>
+        <w:rPr>
+          <w:rFonts w:ascii="Tahoma" w:hAnsi="Tahoma" w:cs="Tahoma"/>
+        </w:rPr>
+        <w:t>daljem</w:t>
+      </w:r>
+      <w:proofErr w:type="spellEnd"/>
+      <w:r>
+        <w:rPr>
+          <w:rFonts w:ascii="Tahoma" w:hAnsi="Tahoma" w:cs="Tahoma"/>
+        </w:rPr>
+        <w:t xml:space="preserve"> </w:t>
+      </w:r>
+      <w:proofErr w:type="spellStart"/>
+      <w:r>
+        <w:rPr>
+          <w:rFonts w:ascii="Tahoma" w:hAnsi="Tahoma" w:cs="Tahoma"/>
+        </w:rPr>
+        <w:t>radu</w:t>
+      </w:r>
+      <w:proofErr w:type="spellEnd"/>
+      <w:r>
+        <w:rPr>
+          <w:rFonts w:ascii="Tahoma" w:hAnsi="Tahoma" w:cs="Tahoma"/>
+        </w:rPr>
+        <w:t>.</w:t>
       </w:r>
     </w:p>
     <w:sectPr>

</xml_diff>